<commit_message>
Update Test Plan and added template for test summary report
</commit_message>
<xml_diff>
--- a/Test Plan (IEEE 829 template).docx
+++ b/Test Plan (IEEE 829 template).docx
@@ -67,31 +67,7 @@
         <w:rPr>
           <w:rFonts w:ascii="Times New Roman" w:hAnsi="Times New Roman" w:cs="Times New Roman"/>
         </w:rPr>
-        <w:t>Dave Sushames</w:t>
-      </w:r>
-      <w:r>
-        <w:rPr>
-          <w:rFonts w:ascii="Times New Roman" w:hAnsi="Times New Roman" w:cs="Times New Roman"/>
-        </w:rPr>
-        <w:t xml:space="preserve">, </w:t>
-      </w:r>
-      <w:r>
-        <w:rPr>
-          <w:rFonts w:ascii="Times New Roman" w:hAnsi="Times New Roman" w:cs="Times New Roman"/>
-        </w:rPr>
-        <w:t>Sachith Samarasinghe</w:t>
-      </w:r>
-      <w:r>
-        <w:rPr>
-          <w:rFonts w:ascii="Times New Roman" w:hAnsi="Times New Roman" w:cs="Times New Roman"/>
-        </w:rPr>
-        <w:t xml:space="preserve">, </w:t>
-      </w:r>
-      <w:r>
-        <w:rPr>
-          <w:rFonts w:ascii="Times New Roman" w:hAnsi="Times New Roman" w:cs="Times New Roman"/>
-        </w:rPr>
-        <w:t>Shontelle Steeg</w:t>
+        <w:t>Dave Sushames, Sachith Samarasinghe, Shontelle Steeg</w:t>
       </w:r>
     </w:p>
     <w:p>
@@ -177,14 +153,14 @@
             </w:rPr>
             <w:fldChar w:fldCharType="separate"/>
           </w:r>
-          <w:hyperlink w:anchor="_Toc209348927" w:history="1">
+          <w:hyperlink w:anchor="_Toc210848334" w:history="1">
             <w:r>
               <w:rPr>
                 <w:rStyle w:val="Hyperlink"/>
                 <w:rFonts w:ascii="Times New Roman" w:hAnsi="Times New Roman" w:cs="Times New Roman"/>
                 <w:noProof/>
               </w:rPr>
-              <w:t>Test Plan (draft)</w:t>
+              <w:t>Test Plan</w:t>
             </w:r>
             <w:r>
               <w:rPr>
@@ -205,7 +181,7 @@
                 <w:noProof/>
                 <w:webHidden/>
               </w:rPr>
-              <w:instrText xml:space="preserve"> PAGEREF _Toc209348927 \h </w:instrText>
+              <w:instrText xml:space="preserve"> PAGEREF _Toc210848334 \h </w:instrText>
             </w:r>
             <w:r>
               <w:rPr>
@@ -225,7 +201,7 @@
                 <w:noProof/>
                 <w:webHidden/>
               </w:rPr>
-              <w:t>3</w:t>
+              <w:t>4</w:t>
             </w:r>
             <w:r>
               <w:rPr>
@@ -250,7 +226,7 @@
               <w14:ligatures w14:val="standardContextual"/>
             </w:rPr>
           </w:pPr>
-          <w:hyperlink w:anchor="_Toc209348928" w:history="1">
+          <w:hyperlink w:anchor="_Toc210848335" w:history="1">
             <w:r>
               <w:rPr>
                 <w:rStyle w:val="Hyperlink"/>
@@ -295,7 +271,7 @@
                 <w:noProof/>
                 <w:webHidden/>
               </w:rPr>
-              <w:instrText xml:space="preserve"> PAGEREF _Toc209348928 \h </w:instrText>
+              <w:instrText xml:space="preserve"> PAGEREF _Toc210848335 \h </w:instrText>
             </w:r>
             <w:r>
               <w:rPr>
@@ -315,7 +291,7 @@
                 <w:noProof/>
                 <w:webHidden/>
               </w:rPr>
-              <w:t>3</w:t>
+              <w:t>4</w:t>
             </w:r>
             <w:r>
               <w:rPr>
@@ -340,7 +316,7 @@
               <w14:ligatures w14:val="standardContextual"/>
             </w:rPr>
           </w:pPr>
-          <w:hyperlink w:anchor="_Toc209348929" w:history="1">
+          <w:hyperlink w:anchor="_Toc210848336" w:history="1">
             <w:r>
               <w:rPr>
                 <w:rStyle w:val="Hyperlink"/>
@@ -385,7 +361,7 @@
                 <w:noProof/>
                 <w:webHidden/>
               </w:rPr>
-              <w:instrText xml:space="preserve"> PAGEREF _Toc209348929 \h </w:instrText>
+              <w:instrText xml:space="preserve"> PAGEREF _Toc210848336 \h </w:instrText>
             </w:r>
             <w:r>
               <w:rPr>
@@ -405,7 +381,7 @@
                 <w:noProof/>
                 <w:webHidden/>
               </w:rPr>
-              <w:t>3</w:t>
+              <w:t>4</w:t>
             </w:r>
             <w:r>
               <w:rPr>
@@ -430,13 +406,12 @@
               <w14:ligatures w14:val="standardContextual"/>
             </w:rPr>
           </w:pPr>
-          <w:hyperlink w:anchor="_Toc209348930" w:history="1">
+          <w:hyperlink w:anchor="_Toc210848337" w:history="1">
             <w:r>
               <w:rPr>
                 <w:rStyle w:val="Hyperlink"/>
                 <w:rFonts w:ascii="Times New Roman" w:hAnsi="Times New Roman" w:cs="Times New Roman"/>
                 <w:noProof/>
-                <w:highlight w:val="yellow"/>
               </w:rPr>
               <w:t>3.</w:t>
             </w:r>
@@ -454,7 +429,6 @@
                 <w:rStyle w:val="Hyperlink"/>
                 <w:rFonts w:ascii="Times New Roman" w:hAnsi="Times New Roman" w:cs="Times New Roman"/>
                 <w:noProof/>
-                <w:highlight w:val="yellow"/>
               </w:rPr>
               <w:t>Test Items</w:t>
             </w:r>
@@ -477,7 +451,7 @@
                 <w:noProof/>
                 <w:webHidden/>
               </w:rPr>
-              <w:instrText xml:space="preserve"> PAGEREF _Toc209348930 \h </w:instrText>
+              <w:instrText xml:space="preserve"> PAGEREF _Toc210848337 \h </w:instrText>
             </w:r>
             <w:r>
               <w:rPr>
@@ -497,7 +471,7 @@
                 <w:noProof/>
                 <w:webHidden/>
               </w:rPr>
-              <w:t>3</w:t>
+              <w:t>4</w:t>
             </w:r>
             <w:r>
               <w:rPr>
@@ -522,7 +496,7 @@
               <w14:ligatures w14:val="standardContextual"/>
             </w:rPr>
           </w:pPr>
-          <w:hyperlink w:anchor="_Toc209348931" w:history="1">
+          <w:hyperlink w:anchor="_Toc210848338" w:history="1">
             <w:r>
               <w:rPr>
                 <w:rStyle w:val="Hyperlink"/>
@@ -567,7 +541,7 @@
                 <w:noProof/>
                 <w:webHidden/>
               </w:rPr>
-              <w:instrText xml:space="preserve"> PAGEREF _Toc209348931 \h </w:instrText>
+              <w:instrText xml:space="preserve"> PAGEREF _Toc210848338 \h </w:instrText>
             </w:r>
             <w:r>
               <w:rPr>
@@ -587,7 +561,7 @@
                 <w:noProof/>
                 <w:webHidden/>
               </w:rPr>
-              <w:t>4</w:t>
+              <w:t>5</w:t>
             </w:r>
             <w:r>
               <w:rPr>
@@ -612,7 +586,7 @@
               <w14:ligatures w14:val="standardContextual"/>
             </w:rPr>
           </w:pPr>
-          <w:hyperlink w:anchor="_Toc209348932" w:history="1">
+          <w:hyperlink w:anchor="_Toc210848339" w:history="1">
             <w:r>
               <w:rPr>
                 <w:rStyle w:val="Hyperlink"/>
@@ -657,7 +631,7 @@
                 <w:noProof/>
                 <w:webHidden/>
               </w:rPr>
-              <w:instrText xml:space="preserve"> PAGEREF _Toc209348932 \h </w:instrText>
+              <w:instrText xml:space="preserve"> PAGEREF _Toc210848339 \h </w:instrText>
             </w:r>
             <w:r>
               <w:rPr>
@@ -677,7 +651,7 @@
                 <w:noProof/>
                 <w:webHidden/>
               </w:rPr>
-              <w:t>4</w:t>
+              <w:t>5</w:t>
             </w:r>
             <w:r>
               <w:rPr>
@@ -702,7 +676,7 @@
               <w14:ligatures w14:val="standardContextual"/>
             </w:rPr>
           </w:pPr>
-          <w:hyperlink w:anchor="_Toc209348933" w:history="1">
+          <w:hyperlink w:anchor="_Toc210848340" w:history="1">
             <w:r>
               <w:rPr>
                 <w:rStyle w:val="Hyperlink"/>
@@ -747,7 +721,7 @@
                 <w:noProof/>
                 <w:webHidden/>
               </w:rPr>
-              <w:instrText xml:space="preserve"> PAGEREF _Toc209348933 \h </w:instrText>
+              <w:instrText xml:space="preserve"> PAGEREF _Toc210848340 \h </w:instrText>
             </w:r>
             <w:r>
               <w:rPr>
@@ -767,7 +741,7 @@
                 <w:noProof/>
                 <w:webHidden/>
               </w:rPr>
-              <w:t>5</w:t>
+              <w:t>6</w:t>
             </w:r>
             <w:r>
               <w:rPr>
@@ -792,7 +766,7 @@
               <w14:ligatures w14:val="standardContextual"/>
             </w:rPr>
           </w:pPr>
-          <w:hyperlink w:anchor="_Toc209348934" w:history="1">
+          <w:hyperlink w:anchor="_Toc210848341" w:history="1">
             <w:r>
               <w:rPr>
                 <w:rStyle w:val="Hyperlink"/>
@@ -837,7 +811,7 @@
                 <w:noProof/>
                 <w:webHidden/>
               </w:rPr>
-              <w:instrText xml:space="preserve"> PAGEREF _Toc209348934 \h </w:instrText>
+              <w:instrText xml:space="preserve"> PAGEREF _Toc210848341 \h </w:instrText>
             </w:r>
             <w:r>
               <w:rPr>
@@ -857,7 +831,7 @@
                 <w:noProof/>
                 <w:webHidden/>
               </w:rPr>
-              <w:t>5</w:t>
+              <w:t>6</w:t>
             </w:r>
             <w:r>
               <w:rPr>
@@ -882,7 +856,7 @@
               <w14:ligatures w14:val="standardContextual"/>
             </w:rPr>
           </w:pPr>
-          <w:hyperlink w:anchor="_Toc209348935" w:history="1">
+          <w:hyperlink w:anchor="_Toc210848342" w:history="1">
             <w:r>
               <w:rPr>
                 <w:rStyle w:val="Hyperlink"/>
@@ -905,7 +879,6 @@
                 <w:rStyle w:val="Hyperlink"/>
                 <w:rFonts w:ascii="Times New Roman" w:hAnsi="Times New Roman" w:cs="Times New Roman"/>
                 <w:noProof/>
-                <w:highlight w:val="yellow"/>
               </w:rPr>
               <w:t>Items Pass/Fail Criteria</w:t>
             </w:r>
@@ -928,7 +901,7 @@
                 <w:noProof/>
                 <w:webHidden/>
               </w:rPr>
-              <w:instrText xml:space="preserve"> PAGEREF _Toc209348935 \h </w:instrText>
+              <w:instrText xml:space="preserve"> PAGEREF _Toc210848342 \h </w:instrText>
             </w:r>
             <w:r>
               <w:rPr>
@@ -948,7 +921,7 @@
                 <w:noProof/>
                 <w:webHidden/>
               </w:rPr>
-              <w:t>5</w:t>
+              <w:t>6</w:t>
             </w:r>
             <w:r>
               <w:rPr>
@@ -973,7 +946,7 @@
               <w14:ligatures w14:val="standardContextual"/>
             </w:rPr>
           </w:pPr>
-          <w:hyperlink w:anchor="_Toc209348936" w:history="1">
+          <w:hyperlink w:anchor="_Toc210848343" w:history="1">
             <w:r>
               <w:rPr>
                 <w:rStyle w:val="Hyperlink"/>
@@ -1018,7 +991,7 @@
                 <w:noProof/>
                 <w:webHidden/>
               </w:rPr>
-              <w:instrText xml:space="preserve"> PAGEREF _Toc209348936 \h </w:instrText>
+              <w:instrText xml:space="preserve"> PAGEREF _Toc210848343 \h </w:instrText>
             </w:r>
             <w:r>
               <w:rPr>
@@ -1038,7 +1011,7 @@
                 <w:noProof/>
                 <w:webHidden/>
               </w:rPr>
-              <w:t>6</w:t>
+              <w:t>7</w:t>
             </w:r>
             <w:r>
               <w:rPr>
@@ -1063,7 +1036,7 @@
               <w14:ligatures w14:val="standardContextual"/>
             </w:rPr>
           </w:pPr>
-          <w:hyperlink w:anchor="_Toc209348937" w:history="1">
+          <w:hyperlink w:anchor="_Toc210848344" w:history="1">
             <w:r>
               <w:rPr>
                 <w:rStyle w:val="Hyperlink"/>
@@ -1108,7 +1081,7 @@
                 <w:noProof/>
                 <w:webHidden/>
               </w:rPr>
-              <w:instrText xml:space="preserve"> PAGEREF _Toc209348937 \h </w:instrText>
+              <w:instrText xml:space="preserve"> PAGEREF _Toc210848344 \h </w:instrText>
             </w:r>
             <w:r>
               <w:rPr>
@@ -1128,7 +1101,7 @@
                 <w:noProof/>
                 <w:webHidden/>
               </w:rPr>
-              <w:t>7</w:t>
+              <w:t>8</w:t>
             </w:r>
             <w:r>
               <w:rPr>
@@ -1153,7 +1126,7 @@
               <w14:ligatures w14:val="standardContextual"/>
             </w:rPr>
           </w:pPr>
-          <w:hyperlink w:anchor="_Toc209348938" w:history="1">
+          <w:hyperlink w:anchor="_Toc210848345" w:history="1">
             <w:r>
               <w:rPr>
                 <w:rStyle w:val="Hyperlink"/>
@@ -1198,7 +1171,7 @@
                 <w:noProof/>
                 <w:webHidden/>
               </w:rPr>
-              <w:instrText xml:space="preserve"> PAGEREF _Toc209348938 \h </w:instrText>
+              <w:instrText xml:space="preserve"> PAGEREF _Toc210848345 \h </w:instrText>
             </w:r>
             <w:r>
               <w:rPr>
@@ -1218,7 +1191,7 @@
                 <w:noProof/>
                 <w:webHidden/>
               </w:rPr>
-              <w:t>7</w:t>
+              <w:t>8</w:t>
             </w:r>
             <w:r>
               <w:rPr>
@@ -1243,7 +1216,7 @@
               <w14:ligatures w14:val="standardContextual"/>
             </w:rPr>
           </w:pPr>
-          <w:hyperlink w:anchor="_Toc209348939" w:history="1">
+          <w:hyperlink w:anchor="_Toc210848346" w:history="1">
             <w:r>
               <w:rPr>
                 <w:rStyle w:val="Hyperlink"/>
@@ -1288,7 +1261,7 @@
                 <w:noProof/>
                 <w:webHidden/>
               </w:rPr>
-              <w:instrText xml:space="preserve"> PAGEREF _Toc209348939 \h </w:instrText>
+              <w:instrText xml:space="preserve"> PAGEREF _Toc210848346 \h </w:instrText>
             </w:r>
             <w:r>
               <w:rPr>
@@ -1308,7 +1281,7 @@
                 <w:noProof/>
                 <w:webHidden/>
               </w:rPr>
-              <w:t>7</w:t>
+              <w:t>8</w:t>
             </w:r>
             <w:r>
               <w:rPr>
@@ -1333,7 +1306,7 @@
               <w14:ligatures w14:val="standardContextual"/>
             </w:rPr>
           </w:pPr>
-          <w:hyperlink w:anchor="_Toc209348940" w:history="1">
+          <w:hyperlink w:anchor="_Toc210848347" w:history="1">
             <w:r>
               <w:rPr>
                 <w:rStyle w:val="Hyperlink"/>
@@ -1378,7 +1351,7 @@
                 <w:noProof/>
                 <w:webHidden/>
               </w:rPr>
-              <w:instrText xml:space="preserve"> PAGEREF _Toc209348940 \h </w:instrText>
+              <w:instrText xml:space="preserve"> PAGEREF _Toc210848347 \h </w:instrText>
             </w:r>
             <w:r>
               <w:rPr>
@@ -1398,7 +1371,7 @@
                 <w:noProof/>
                 <w:webHidden/>
               </w:rPr>
-              <w:t>7</w:t>
+              <w:t>8</w:t>
             </w:r>
             <w:r>
               <w:rPr>
@@ -1423,7 +1396,7 @@
               <w14:ligatures w14:val="standardContextual"/>
             </w:rPr>
           </w:pPr>
-          <w:hyperlink w:anchor="_Toc209348941" w:history="1">
+          <w:hyperlink w:anchor="_Toc210848348" w:history="1">
             <w:r>
               <w:rPr>
                 <w:rStyle w:val="Hyperlink"/>
@@ -1468,7 +1441,7 @@
                 <w:noProof/>
                 <w:webHidden/>
               </w:rPr>
-              <w:instrText xml:space="preserve"> PAGEREF _Toc209348941 \h </w:instrText>
+              <w:instrText xml:space="preserve"> PAGEREF _Toc210848348 \h </w:instrText>
             </w:r>
             <w:r>
               <w:rPr>
@@ -1488,7 +1461,7 @@
                 <w:noProof/>
                 <w:webHidden/>
               </w:rPr>
-              <w:t>7</w:t>
+              <w:t>8</w:t>
             </w:r>
             <w:r>
               <w:rPr>
@@ -1512,7 +1485,7 @@
               <w14:ligatures w14:val="standardContextual"/>
             </w:rPr>
           </w:pPr>
-          <w:hyperlink w:anchor="_Toc209348942" w:history="1">
+          <w:hyperlink w:anchor="_Toc210848349" w:history="1">
             <w:r>
               <w:rPr>
                 <w:rStyle w:val="Hyperlink"/>
@@ -1540,7 +1513,7 @@
                 <w:noProof/>
                 <w:webHidden/>
               </w:rPr>
-              <w:instrText xml:space="preserve"> PAGEREF _Toc209348942 \h </w:instrText>
+              <w:instrText xml:space="preserve"> PAGEREF _Toc210848349 \h </w:instrText>
             </w:r>
             <w:r>
               <w:rPr>
@@ -1560,7 +1533,7 @@
                 <w:noProof/>
                 <w:webHidden/>
               </w:rPr>
-              <w:t>7</w:t>
+              <w:t>8</w:t>
             </w:r>
             <w:r>
               <w:rPr>
@@ -1584,7 +1557,7 @@
               <w14:ligatures w14:val="standardContextual"/>
             </w:rPr>
           </w:pPr>
-          <w:hyperlink w:anchor="_Toc209348943" w:history="1">
+          <w:hyperlink w:anchor="_Toc210848350" w:history="1">
             <w:r>
               <w:rPr>
                 <w:rStyle w:val="Hyperlink"/>
@@ -1612,7 +1585,7 @@
                 <w:noProof/>
                 <w:webHidden/>
               </w:rPr>
-              <w:instrText xml:space="preserve"> PAGEREF _Toc209348943 \h </w:instrText>
+              <w:instrText xml:space="preserve"> PAGEREF _Toc210848350 \h </w:instrText>
             </w:r>
             <w:r>
               <w:rPr>
@@ -1632,7 +1605,7 @@
                 <w:noProof/>
                 <w:webHidden/>
               </w:rPr>
-              <w:t>7</w:t>
+              <w:t>9</w:t>
             </w:r>
             <w:r>
               <w:rPr>
@@ -1657,7 +1630,7 @@
               <w14:ligatures w14:val="standardContextual"/>
             </w:rPr>
           </w:pPr>
-          <w:hyperlink w:anchor="_Toc209348944" w:history="1">
+          <w:hyperlink w:anchor="_Toc210848351" w:history="1">
             <w:r>
               <w:rPr>
                 <w:rStyle w:val="Hyperlink"/>
@@ -1702,7 +1675,7 @@
                 <w:noProof/>
                 <w:webHidden/>
               </w:rPr>
-              <w:instrText xml:space="preserve"> PAGEREF _Toc209348944 \h </w:instrText>
+              <w:instrText xml:space="preserve"> PAGEREF _Toc210848351 \h </w:instrText>
             </w:r>
             <w:r>
               <w:rPr>
@@ -1722,7 +1695,7 @@
                 <w:noProof/>
                 <w:webHidden/>
               </w:rPr>
-              <w:t>8</w:t>
+              <w:t>9</w:t>
             </w:r>
             <w:r>
               <w:rPr>
@@ -1747,7 +1720,7 @@
               <w14:ligatures w14:val="standardContextual"/>
             </w:rPr>
           </w:pPr>
-          <w:hyperlink w:anchor="_Toc209348945" w:history="1">
+          <w:hyperlink w:anchor="_Toc210848352" w:history="1">
             <w:r>
               <w:rPr>
                 <w:rStyle w:val="Hyperlink"/>
@@ -1792,7 +1765,7 @@
                 <w:noProof/>
                 <w:webHidden/>
               </w:rPr>
-              <w:instrText xml:space="preserve"> PAGEREF _Toc209348945 \h </w:instrText>
+              <w:instrText xml:space="preserve"> PAGEREF _Toc210848352 \h </w:instrText>
             </w:r>
             <w:r>
               <w:rPr>
@@ -1812,7 +1785,7 @@
                 <w:noProof/>
                 <w:webHidden/>
               </w:rPr>
-              <w:t>8</w:t>
+              <w:t>10</w:t>
             </w:r>
             <w:r>
               <w:rPr>
@@ -1836,7 +1809,7 @@
               <w14:ligatures w14:val="standardContextual"/>
             </w:rPr>
           </w:pPr>
-          <w:hyperlink w:anchor="_Toc209348946" w:history="1">
+          <w:hyperlink w:anchor="_Toc210848353" w:history="1">
             <w:r>
               <w:rPr>
                 <w:rStyle w:val="Hyperlink"/>
@@ -1864,7 +1837,7 @@
                 <w:noProof/>
                 <w:webHidden/>
               </w:rPr>
-              <w:instrText xml:space="preserve"> PAGEREF _Toc209348946 \h </w:instrText>
+              <w:instrText xml:space="preserve"> PAGEREF _Toc210848353 \h </w:instrText>
             </w:r>
             <w:r>
               <w:rPr>
@@ -1884,7 +1857,7 @@
                 <w:noProof/>
                 <w:webHidden/>
               </w:rPr>
-              <w:t>9</w:t>
+              <w:t>10</w:t>
             </w:r>
             <w:r>
               <w:rPr>
@@ -1909,7 +1882,7 @@
               <w14:ligatures w14:val="standardContextual"/>
             </w:rPr>
           </w:pPr>
-          <w:hyperlink w:anchor="_Toc209348947" w:history="1">
+          <w:hyperlink w:anchor="_Toc210848354" w:history="1">
             <w:r>
               <w:rPr>
                 <w:rStyle w:val="Hyperlink"/>
@@ -1954,7 +1927,7 @@
                 <w:noProof/>
                 <w:webHidden/>
               </w:rPr>
-              <w:instrText xml:space="preserve"> PAGEREF _Toc209348947 \h </w:instrText>
+              <w:instrText xml:space="preserve"> PAGEREF _Toc210848354 \h </w:instrText>
             </w:r>
             <w:r>
               <w:rPr>
@@ -1974,7 +1947,7 @@
                 <w:noProof/>
                 <w:webHidden/>
               </w:rPr>
-              <w:t>9</w:t>
+              <w:t>11</w:t>
             </w:r>
             <w:r>
               <w:rPr>
@@ -1999,7 +1972,7 @@
               <w14:ligatures w14:val="standardContextual"/>
             </w:rPr>
           </w:pPr>
-          <w:hyperlink w:anchor="_Toc209348948" w:history="1">
+          <w:hyperlink w:anchor="_Toc210848355" w:history="1">
             <w:r>
               <w:rPr>
                 <w:rStyle w:val="Hyperlink"/>
@@ -2044,7 +2017,7 @@
                 <w:noProof/>
                 <w:webHidden/>
               </w:rPr>
-              <w:instrText xml:space="preserve"> PAGEREF _Toc209348948 \h </w:instrText>
+              <w:instrText xml:space="preserve"> PAGEREF _Toc210848355 \h </w:instrText>
             </w:r>
             <w:r>
               <w:rPr>
@@ -2064,7 +2037,7 @@
                 <w:noProof/>
                 <w:webHidden/>
               </w:rPr>
-              <w:t>10</w:t>
+              <w:t>11</w:t>
             </w:r>
             <w:r>
               <w:rPr>
@@ -2088,7 +2061,7 @@
               <w14:ligatures w14:val="standardContextual"/>
             </w:rPr>
           </w:pPr>
-          <w:hyperlink w:anchor="_Toc209348949" w:history="1">
+          <w:hyperlink w:anchor="_Toc210848356" w:history="1">
             <w:r>
               <w:rPr>
                 <w:rStyle w:val="Hyperlink"/>
@@ -2116,7 +2089,7 @@
                 <w:noProof/>
                 <w:webHidden/>
               </w:rPr>
-              <w:instrText xml:space="preserve"> PAGEREF _Toc209348949 \h </w:instrText>
+              <w:instrText xml:space="preserve"> PAGEREF _Toc210848356 \h </w:instrText>
             </w:r>
             <w:r>
               <w:rPr>
@@ -2136,7 +2109,7 @@
                 <w:noProof/>
                 <w:webHidden/>
               </w:rPr>
-              <w:t>10</w:t>
+              <w:t>11</w:t>
             </w:r>
             <w:r>
               <w:rPr>
@@ -2160,14 +2133,14 @@
               <w14:ligatures w14:val="standardContextual"/>
             </w:rPr>
           </w:pPr>
-          <w:hyperlink w:anchor="_Toc209348950" w:history="1">
+          <w:hyperlink w:anchor="_Toc210848357" w:history="1">
             <w:r>
               <w:rPr>
                 <w:rStyle w:val="Hyperlink"/>
                 <w:rFonts w:ascii="Times New Roman" w:hAnsi="Times New Roman" w:cs="Times New Roman"/>
                 <w:noProof/>
               </w:rPr>
-              <w:t>Test Summary Report (Placeholder)</w:t>
+              <w:t>Test Summary Report</w:t>
             </w:r>
             <w:r>
               <w:rPr>
@@ -2188,7 +2161,7 @@
                 <w:noProof/>
                 <w:webHidden/>
               </w:rPr>
-              <w:instrText xml:space="preserve"> PAGEREF _Toc209348950 \h </w:instrText>
+              <w:instrText xml:space="preserve"> PAGEREF _Toc210848357 \h </w:instrText>
             </w:r>
             <w:r>
               <w:rPr>
@@ -2208,7 +2181,349 @@
                 <w:noProof/>
                 <w:webHidden/>
               </w:rPr>
-              <w:t>11</w:t>
+              <w:t>12</w:t>
+            </w:r>
+            <w:r>
+              <w:rPr>
+                <w:noProof/>
+                <w:webHidden/>
+              </w:rPr>
+              <w:fldChar w:fldCharType="end"/>
+            </w:r>
+          </w:hyperlink>
+        </w:p>
+        <w:p>
+          <w:pPr>
+            <w:pStyle w:val="TOC2"/>
+            <w:tabs>
+              <w:tab w:val="left" w:pos="720"/>
+              <w:tab w:val="right" w:leader="dot" w:pos="9350"/>
+            </w:tabs>
+            <w:rPr>
+              <w:noProof/>
+              <w:kern w:val="2"/>
+              <w:lang w:val="en-NZ" w:eastAsia="en-NZ"/>
+              <w14:ligatures w14:val="standardContextual"/>
+            </w:rPr>
+          </w:pPr>
+          <w:hyperlink w:anchor="_Toc210848358" w:history="1">
+            <w:r>
+              <w:rPr>
+                <w:rStyle w:val="Hyperlink"/>
+                <w:rFonts w:ascii="Times New Roman" w:hAnsi="Times New Roman" w:cs="Times New Roman"/>
+                <w:noProof/>
+              </w:rPr>
+              <w:t>1.</w:t>
+            </w:r>
+            <w:r>
+              <w:rPr>
+                <w:noProof/>
+                <w:kern w:val="2"/>
+                <w:lang w:val="en-NZ" w:eastAsia="en-NZ"/>
+                <w14:ligatures w14:val="standardContextual"/>
+              </w:rPr>
+              <w:tab/>
+            </w:r>
+            <w:r>
+              <w:rPr>
+                <w:rStyle w:val="Hyperlink"/>
+                <w:rFonts w:ascii="Times New Roman" w:hAnsi="Times New Roman" w:cs="Times New Roman"/>
+                <w:noProof/>
+              </w:rPr>
+              <w:t>Testing Conducted</w:t>
+            </w:r>
+            <w:r>
+              <w:rPr>
+                <w:noProof/>
+                <w:webHidden/>
+              </w:rPr>
+              <w:tab/>
+            </w:r>
+            <w:r>
+              <w:rPr>
+                <w:noProof/>
+                <w:webHidden/>
+              </w:rPr>
+              <w:fldChar w:fldCharType="begin"/>
+            </w:r>
+            <w:r>
+              <w:rPr>
+                <w:noProof/>
+                <w:webHidden/>
+              </w:rPr>
+              <w:instrText xml:space="preserve"> PAGEREF _Toc210848358 \h </w:instrText>
+            </w:r>
+            <w:r>
+              <w:rPr>
+                <w:noProof/>
+                <w:webHidden/>
+              </w:rPr>
+            </w:r>
+            <w:r>
+              <w:rPr>
+                <w:noProof/>
+                <w:webHidden/>
+              </w:rPr>
+              <w:fldChar w:fldCharType="separate"/>
+            </w:r>
+            <w:r>
+              <w:rPr>
+                <w:noProof/>
+                <w:webHidden/>
+              </w:rPr>
+              <w:t>12</w:t>
+            </w:r>
+            <w:r>
+              <w:rPr>
+                <w:noProof/>
+                <w:webHidden/>
+              </w:rPr>
+              <w:fldChar w:fldCharType="end"/>
+            </w:r>
+          </w:hyperlink>
+        </w:p>
+        <w:p>
+          <w:pPr>
+            <w:pStyle w:val="TOC2"/>
+            <w:tabs>
+              <w:tab w:val="left" w:pos="720"/>
+              <w:tab w:val="right" w:leader="dot" w:pos="9350"/>
+            </w:tabs>
+            <w:rPr>
+              <w:noProof/>
+              <w:kern w:val="2"/>
+              <w:lang w:val="en-NZ" w:eastAsia="en-NZ"/>
+              <w14:ligatures w14:val="standardContextual"/>
+            </w:rPr>
+          </w:pPr>
+          <w:hyperlink w:anchor="_Toc210848359" w:history="1">
+            <w:r>
+              <w:rPr>
+                <w:rStyle w:val="Hyperlink"/>
+                <w:rFonts w:ascii="Times New Roman" w:hAnsi="Times New Roman" w:cs="Times New Roman"/>
+                <w:noProof/>
+              </w:rPr>
+              <w:t>2.</w:t>
+            </w:r>
+            <w:r>
+              <w:rPr>
+                <w:noProof/>
+                <w:kern w:val="2"/>
+                <w:lang w:val="en-NZ" w:eastAsia="en-NZ"/>
+                <w14:ligatures w14:val="standardContextual"/>
+              </w:rPr>
+              <w:tab/>
+            </w:r>
+            <w:r>
+              <w:rPr>
+                <w:rStyle w:val="Hyperlink"/>
+                <w:rFonts w:ascii="Times New Roman" w:hAnsi="Times New Roman" w:cs="Times New Roman"/>
+                <w:noProof/>
+              </w:rPr>
+              <w:t>Overall Outcome</w:t>
+            </w:r>
+            <w:r>
+              <w:rPr>
+                <w:noProof/>
+                <w:webHidden/>
+              </w:rPr>
+              <w:tab/>
+            </w:r>
+            <w:r>
+              <w:rPr>
+                <w:noProof/>
+                <w:webHidden/>
+              </w:rPr>
+              <w:fldChar w:fldCharType="begin"/>
+            </w:r>
+            <w:r>
+              <w:rPr>
+                <w:noProof/>
+                <w:webHidden/>
+              </w:rPr>
+              <w:instrText xml:space="preserve"> PAGEREF _Toc210848359 \h </w:instrText>
+            </w:r>
+            <w:r>
+              <w:rPr>
+                <w:noProof/>
+                <w:webHidden/>
+              </w:rPr>
+            </w:r>
+            <w:r>
+              <w:rPr>
+                <w:noProof/>
+                <w:webHidden/>
+              </w:rPr>
+              <w:fldChar w:fldCharType="separate"/>
+            </w:r>
+            <w:r>
+              <w:rPr>
+                <w:noProof/>
+                <w:webHidden/>
+              </w:rPr>
+              <w:t>12</w:t>
+            </w:r>
+            <w:r>
+              <w:rPr>
+                <w:noProof/>
+                <w:webHidden/>
+              </w:rPr>
+              <w:fldChar w:fldCharType="end"/>
+            </w:r>
+          </w:hyperlink>
+        </w:p>
+        <w:p>
+          <w:pPr>
+            <w:pStyle w:val="TOC2"/>
+            <w:tabs>
+              <w:tab w:val="left" w:pos="720"/>
+              <w:tab w:val="right" w:leader="dot" w:pos="9350"/>
+            </w:tabs>
+            <w:rPr>
+              <w:noProof/>
+              <w:kern w:val="2"/>
+              <w:lang w:val="en-NZ" w:eastAsia="en-NZ"/>
+              <w14:ligatures w14:val="standardContextual"/>
+            </w:rPr>
+          </w:pPr>
+          <w:hyperlink w:anchor="_Toc210848360" w:history="1">
+            <w:r>
+              <w:rPr>
+                <w:rStyle w:val="Hyperlink"/>
+                <w:rFonts w:ascii="Times New Roman" w:hAnsi="Times New Roman" w:cs="Times New Roman"/>
+                <w:noProof/>
+              </w:rPr>
+              <w:t>3.</w:t>
+            </w:r>
+            <w:r>
+              <w:rPr>
+                <w:noProof/>
+                <w:kern w:val="2"/>
+                <w:lang w:val="en-NZ" w:eastAsia="en-NZ"/>
+                <w14:ligatures w14:val="standardContextual"/>
+              </w:rPr>
+              <w:tab/>
+            </w:r>
+            <w:r>
+              <w:rPr>
+                <w:rStyle w:val="Hyperlink"/>
+                <w:rFonts w:ascii="Times New Roman" w:hAnsi="Times New Roman" w:cs="Times New Roman"/>
+                <w:noProof/>
+              </w:rPr>
+              <w:t>Conclusion</w:t>
+            </w:r>
+            <w:r>
+              <w:rPr>
+                <w:noProof/>
+                <w:webHidden/>
+              </w:rPr>
+              <w:tab/>
+            </w:r>
+            <w:r>
+              <w:rPr>
+                <w:noProof/>
+                <w:webHidden/>
+              </w:rPr>
+              <w:fldChar w:fldCharType="begin"/>
+            </w:r>
+            <w:r>
+              <w:rPr>
+                <w:noProof/>
+                <w:webHidden/>
+              </w:rPr>
+              <w:instrText xml:space="preserve"> PAGEREF _Toc210848360 \h </w:instrText>
+            </w:r>
+            <w:r>
+              <w:rPr>
+                <w:noProof/>
+                <w:webHidden/>
+              </w:rPr>
+            </w:r>
+            <w:r>
+              <w:rPr>
+                <w:noProof/>
+                <w:webHidden/>
+              </w:rPr>
+              <w:fldChar w:fldCharType="separate"/>
+            </w:r>
+            <w:r>
+              <w:rPr>
+                <w:noProof/>
+                <w:webHidden/>
+              </w:rPr>
+              <w:t>12</w:t>
+            </w:r>
+            <w:r>
+              <w:rPr>
+                <w:noProof/>
+                <w:webHidden/>
+              </w:rPr>
+              <w:fldChar w:fldCharType="end"/>
+            </w:r>
+          </w:hyperlink>
+        </w:p>
+        <w:p>
+          <w:pPr>
+            <w:pStyle w:val="TOC1"/>
+            <w:tabs>
+              <w:tab w:val="right" w:leader="dot" w:pos="9350"/>
+            </w:tabs>
+            <w:rPr>
+              <w:noProof/>
+              <w:kern w:val="2"/>
+              <w:lang w:val="en-NZ" w:eastAsia="en-NZ"/>
+              <w14:ligatures w14:val="standardContextual"/>
+            </w:rPr>
+          </w:pPr>
+          <w:hyperlink w:anchor="_Toc210848361" w:history="1">
+            <w:r>
+              <w:rPr>
+                <w:rStyle w:val="Hyperlink"/>
+                <w:rFonts w:ascii="Times New Roman" w:hAnsi="Times New Roman" w:cs="Times New Roman"/>
+                <w:noProof/>
+              </w:rPr>
+              <w:t>References</w:t>
+            </w:r>
+            <w:r>
+              <w:rPr>
+                <w:noProof/>
+                <w:webHidden/>
+              </w:rPr>
+              <w:tab/>
+            </w:r>
+            <w:r>
+              <w:rPr>
+                <w:noProof/>
+                <w:webHidden/>
+              </w:rPr>
+              <w:fldChar w:fldCharType="begin"/>
+            </w:r>
+            <w:r>
+              <w:rPr>
+                <w:noProof/>
+                <w:webHidden/>
+              </w:rPr>
+              <w:instrText xml:space="preserve"> PAGEREF _Toc210848361 \h </w:instrText>
+            </w:r>
+            <w:r>
+              <w:rPr>
+                <w:noProof/>
+                <w:webHidden/>
+              </w:rPr>
+            </w:r>
+            <w:r>
+              <w:rPr>
+                <w:noProof/>
+                <w:webHidden/>
+              </w:rPr>
+              <w:fldChar w:fldCharType="separate"/>
+            </w:r>
+            <w:r>
+              <w:rPr>
+                <w:noProof/>
+                <w:webHidden/>
+              </w:rPr>
+              <w:t>13</w:t>
             </w:r>
             <w:r>
               <w:rPr>
@@ -2224,6 +2539,9 @@
             <w:jc w:val="both"/>
             <w:rPr>
               <w:rFonts w:ascii="Times New Roman" w:hAnsi="Times New Roman" w:cs="Times New Roman"/>
+              <w:b/>
+              <w:bCs/>
+              <w:noProof/>
             </w:rPr>
           </w:pPr>
           <w:r>
@@ -2233,6 +2551,7 @@
               <w:bCs/>
               <w:noProof/>
             </w:rPr>
+            <w:lastRenderedPageBreak/>
             <w:fldChar w:fldCharType="end"/>
           </w:r>
         </w:p>
@@ -2240,9 +2559,11 @@
     </w:sdt>
     <w:p>
       <w:pPr>
-        <w:jc w:val="both"/>
-        <w:rPr>
-          <w:rFonts w:ascii="Times New Roman" w:hAnsi="Times New Roman" w:cs="Times New Roman"/>
+        <w:rPr>
+          <w:rFonts w:ascii="Times New Roman" w:eastAsiaTheme="majorEastAsia" w:hAnsi="Times New Roman" w:cs="Times New Roman"/>
+          <w:color w:val="0F4761" w:themeColor="accent1" w:themeShade="BF"/>
+          <w:sz w:val="40"/>
+          <w:szCs w:val="40"/>
         </w:rPr>
       </w:pPr>
       <w:r>
@@ -2260,19 +2581,13 @@
           <w:rFonts w:ascii="Times New Roman" w:hAnsi="Times New Roman" w:cs="Times New Roman"/>
         </w:rPr>
       </w:pPr>
-      <w:bookmarkStart w:id="0" w:name="_Toc209348927"/>
+      <w:bookmarkStart w:id="0" w:name="_Toc210848334"/>
       <w:r>
         <w:rPr>
           <w:rFonts w:ascii="Times New Roman" w:hAnsi="Times New Roman" w:cs="Times New Roman"/>
         </w:rPr>
         <w:lastRenderedPageBreak/>
         <w:t>Test Plan</w:t>
-      </w:r>
-      <w:r>
-        <w:rPr>
-          <w:rFonts w:ascii="Times New Roman" w:hAnsi="Times New Roman" w:cs="Times New Roman"/>
-        </w:rPr>
-        <w:t xml:space="preserve"> (draft)</w:t>
       </w:r>
       <w:bookmarkEnd w:id="0"/>
     </w:p>
@@ -2288,7 +2603,7 @@
           <w:rFonts w:ascii="Times New Roman" w:hAnsi="Times New Roman" w:cs="Times New Roman"/>
         </w:rPr>
       </w:pPr>
-      <w:bookmarkStart w:id="1" w:name="_Toc209348928"/>
+      <w:bookmarkStart w:id="1" w:name="_Toc210848335"/>
       <w:r>
         <w:rPr>
           <w:rFonts w:ascii="Times New Roman" w:hAnsi="Times New Roman" w:cs="Times New Roman"/>
@@ -2329,7 +2644,7 @@
           <w:rFonts w:ascii="Times New Roman" w:hAnsi="Times New Roman" w:cs="Times New Roman"/>
         </w:rPr>
       </w:pPr>
-      <w:bookmarkStart w:id="2" w:name="_Toc209348929"/>
+      <w:bookmarkStart w:id="2" w:name="_Toc210848336"/>
       <w:r>
         <w:rPr>
           <w:rFonts w:ascii="Times New Roman" w:hAnsi="Times New Roman" w:cs="Times New Roman"/>
@@ -2485,6 +2800,18 @@
         <w:rPr>
           <w:rFonts w:ascii="Times New Roman" w:hAnsi="Times New Roman" w:cs="Times New Roman"/>
         </w:rPr>
+        <w:t>(Limited, 2014)</w:t>
+      </w:r>
+      <w:r>
+        <w:rPr>
+          <w:rFonts w:ascii="Times New Roman" w:hAnsi="Times New Roman" w:cs="Times New Roman"/>
+        </w:rPr>
+        <w:t xml:space="preserve"> </w:t>
+      </w:r>
+      <w:r>
+        <w:rPr>
+          <w:rFonts w:ascii="Times New Roman" w:hAnsi="Times New Roman" w:cs="Times New Roman"/>
+        </w:rPr>
         <w:t xml:space="preserve">alongside the assignment descriptor. </w:t>
       </w:r>
       <w:r>
@@ -2509,7 +2836,19 @@
         <w:rPr>
           <w:rFonts w:ascii="Times New Roman" w:hAnsi="Times New Roman" w:cs="Times New Roman"/>
         </w:rPr>
-        <w:t>, and load testing with JMeter.</w:t>
+        <w:t xml:space="preserve">, and </w:t>
+      </w:r>
+      <w:r>
+        <w:rPr>
+          <w:rFonts w:ascii="Times New Roman" w:hAnsi="Times New Roman" w:cs="Times New Roman"/>
+        </w:rPr>
+        <w:t xml:space="preserve">performance </w:t>
+      </w:r>
+      <w:r>
+        <w:rPr>
+          <w:rFonts w:ascii="Times New Roman" w:hAnsi="Times New Roman" w:cs="Times New Roman"/>
+        </w:rPr>
+        <w:t>testing with JMeter.</w:t>
       </w:r>
     </w:p>
     <w:p>
@@ -2522,14 +2861,12 @@
         <w:jc w:val="both"/>
         <w:rPr>
           <w:rFonts w:ascii="Times New Roman" w:hAnsi="Times New Roman" w:cs="Times New Roman"/>
-          <w:highlight w:val="yellow"/>
-        </w:rPr>
-      </w:pPr>
-      <w:bookmarkStart w:id="3" w:name="_Toc209348930"/>
-      <w:r>
-        <w:rPr>
-          <w:rFonts w:ascii="Times New Roman" w:hAnsi="Times New Roman" w:cs="Times New Roman"/>
-          <w:highlight w:val="yellow"/>
+        </w:rPr>
+      </w:pPr>
+      <w:bookmarkStart w:id="3" w:name="_Toc210848337"/>
+      <w:r>
+        <w:rPr>
+          <w:rFonts w:ascii="Times New Roman" w:hAnsi="Times New Roman" w:cs="Times New Roman"/>
         </w:rPr>
         <w:t>Test Items</w:t>
       </w:r>
@@ -2570,29 +2907,51 @@
       <w:pPr>
         <w:pStyle w:val="Caption"/>
         <w:keepNext/>
-      </w:pPr>
-      <w:r>
+        <w:rPr>
+          <w:rFonts w:ascii="Times New Roman" w:hAnsi="Times New Roman" w:cs="Times New Roman"/>
+        </w:rPr>
+      </w:pPr>
+      <w:r>
+        <w:rPr>
+          <w:rFonts w:ascii="Times New Roman" w:hAnsi="Times New Roman" w:cs="Times New Roman"/>
+        </w:rPr>
         <w:t xml:space="preserve">Table </w:t>
       </w:r>
       <w:r>
+        <w:rPr>
+          <w:rFonts w:ascii="Times New Roman" w:hAnsi="Times New Roman" w:cs="Times New Roman"/>
+        </w:rPr>
         <w:fldChar w:fldCharType="begin"/>
       </w:r>
       <w:r>
+        <w:rPr>
+          <w:rFonts w:ascii="Times New Roman" w:hAnsi="Times New Roman" w:cs="Times New Roman"/>
+        </w:rPr>
         <w:instrText xml:space="preserve"> SEQ Table \* ARABIC </w:instrText>
       </w:r>
       <w:r>
+        <w:rPr>
+          <w:rFonts w:ascii="Times New Roman" w:hAnsi="Times New Roman" w:cs="Times New Roman"/>
+        </w:rPr>
         <w:fldChar w:fldCharType="separate"/>
       </w:r>
       <w:r>
         <w:rPr>
+          <w:rFonts w:ascii="Times New Roman" w:hAnsi="Times New Roman" w:cs="Times New Roman"/>
           <w:noProof/>
         </w:rPr>
         <w:t>1</w:t>
       </w:r>
       <w:r>
+        <w:rPr>
+          <w:rFonts w:ascii="Times New Roman" w:hAnsi="Times New Roman" w:cs="Times New Roman"/>
+        </w:rPr>
         <w:fldChar w:fldCharType="end"/>
       </w:r>
       <w:r>
+        <w:rPr>
+          <w:rFonts w:ascii="Times New Roman" w:hAnsi="Times New Roman" w:cs="Times New Roman"/>
+        </w:rPr>
         <w:t>: Test Items with description and requirement.</w:t>
       </w:r>
     </w:p>
@@ -3232,7 +3591,6 @@
                 <w:b/>
                 <w:bCs/>
               </w:rPr>
-              <w:lastRenderedPageBreak/>
               <w:t>TI-0</w:t>
             </w:r>
             <w:r>
@@ -3352,6 +3710,7 @@
                 <w:b/>
                 <w:bCs/>
               </w:rPr>
+              <w:lastRenderedPageBreak/>
               <w:t>TI-0</w:t>
             </w:r>
             <w:r>
@@ -3563,7 +3922,19 @@
               <w:rPr>
                 <w:rFonts w:ascii="Times New Roman" w:hAnsi="Times New Roman" w:cs="Times New Roman"/>
               </w:rPr>
-              <w:t xml:space="preserve">ors by </w:t>
+              <w:t>ors</w:t>
+            </w:r>
+            <w:r>
+              <w:rPr>
+                <w:rFonts w:ascii="Times New Roman" w:hAnsi="Times New Roman" w:cs="Times New Roman"/>
+              </w:rPr>
+              <w:t>/admins</w:t>
+            </w:r>
+            <w:r>
+              <w:rPr>
+                <w:rFonts w:ascii="Times New Roman" w:hAnsi="Times New Roman" w:cs="Times New Roman"/>
+              </w:rPr>
+              <w:t xml:space="preserve"> by </w:t>
             </w:r>
             <w:r>
               <w:rPr>
@@ -3676,13 +4047,31 @@
               <w:rPr>
                 <w:rFonts w:ascii="Times New Roman" w:hAnsi="Times New Roman" w:cs="Times New Roman"/>
               </w:rPr>
-              <w:t>The admin should be able to sort books</w:t>
-            </w:r>
-            <w:r>
-              <w:rPr>
-                <w:rFonts w:ascii="Times New Roman" w:hAnsi="Times New Roman" w:cs="Times New Roman"/>
-              </w:rPr>
-              <w:t xml:space="preserve"> and authors by</w:t>
+              <w:t xml:space="preserve">The admin should be able to sort </w:t>
+            </w:r>
+            <w:r>
+              <w:rPr>
+                <w:rFonts w:ascii="Times New Roman" w:hAnsi="Times New Roman" w:cs="Times New Roman"/>
+              </w:rPr>
+              <w:t xml:space="preserve">admins, </w:t>
+            </w:r>
+            <w:r>
+              <w:rPr>
+                <w:rFonts w:ascii="Times New Roman" w:hAnsi="Times New Roman" w:cs="Times New Roman"/>
+              </w:rPr>
+              <w:t>books</w:t>
+            </w:r>
+            <w:r>
+              <w:rPr>
+                <w:rFonts w:ascii="Times New Roman" w:hAnsi="Times New Roman" w:cs="Times New Roman"/>
+              </w:rPr>
+              <w:t xml:space="preserve">, </w:t>
+            </w:r>
+            <w:r>
+              <w:rPr>
+                <w:rFonts w:ascii="Times New Roman" w:hAnsi="Times New Roman" w:cs="Times New Roman"/>
+              </w:rPr>
+              <w:t>authors by</w:t>
             </w:r>
             <w:r>
               <w:rPr>
@@ -3706,7 +4095,19 @@
               <w:rPr>
                 <w:rFonts w:ascii="Times New Roman" w:hAnsi="Times New Roman" w:cs="Times New Roman"/>
               </w:rPr>
-              <w:t>for titles and author names.</w:t>
+              <w:t>for titles and author</w:t>
+            </w:r>
+            <w:r>
+              <w:rPr>
+                <w:rFonts w:ascii="Times New Roman" w:hAnsi="Times New Roman" w:cs="Times New Roman"/>
+              </w:rPr>
+              <w:t>/Admin</w:t>
+            </w:r>
+            <w:r>
+              <w:rPr>
+                <w:rFonts w:ascii="Times New Roman" w:hAnsi="Times New Roman" w:cs="Times New Roman"/>
+              </w:rPr>
+              <w:t xml:space="preserve"> names.</w:t>
             </w:r>
           </w:p>
         </w:tc>
@@ -3986,7 +4387,7 @@
           <w:rFonts w:ascii="Times New Roman" w:hAnsi="Times New Roman" w:cs="Times New Roman"/>
         </w:rPr>
       </w:pPr>
-      <w:bookmarkStart w:id="4" w:name="_Toc209348931"/>
+      <w:bookmarkStart w:id="4" w:name="_Toc210848338"/>
       <w:r>
         <w:rPr>
           <w:rFonts w:ascii="Times New Roman" w:hAnsi="Times New Roman" w:cs="Times New Roman"/>
@@ -3997,128 +4398,119 @@
     </w:p>
     <w:p>
       <w:pPr>
-        <w:pStyle w:val="ListParagraph"/>
-        <w:numPr>
-          <w:ilvl w:val="0"/>
-          <w:numId w:val="18"/>
-        </w:numPr>
-        <w:rPr>
-          <w:rFonts w:ascii="Times New Roman" w:hAnsi="Times New Roman" w:cs="Times New Roman"/>
-        </w:rPr>
-      </w:pPr>
-      <w:r>
-        <w:rPr>
-          <w:rFonts w:ascii="Times New Roman" w:hAnsi="Times New Roman" w:cs="Times New Roman"/>
-        </w:rPr>
-        <w:t xml:space="preserve">The CRUD for </w:t>
-      </w:r>
-      <w:r>
-        <w:rPr>
-          <w:rFonts w:ascii="Times New Roman" w:hAnsi="Times New Roman" w:cs="Times New Roman"/>
-        </w:rPr>
-        <w:t>the three tables Admin, Author, Book</w:t>
+        <w:rPr>
+          <w:rFonts w:ascii="Times New Roman" w:hAnsi="Times New Roman" w:cs="Times New Roman"/>
+        </w:rPr>
+      </w:pPr>
+      <w:r>
+        <w:rPr>
+          <w:rFonts w:ascii="Times New Roman" w:hAnsi="Times New Roman" w:cs="Times New Roman"/>
+        </w:rPr>
+        <w:t>The Test Plan scope is on both functional and nonfunctional testing on the FullMetalLibrary web application. The functional testing will cover:</w:t>
       </w:r>
     </w:p>
     <w:p>
       <w:pPr>
-        <w:pStyle w:val="ListParagraph"/>
-        <w:numPr>
-          <w:ilvl w:val="0"/>
-          <w:numId w:val="18"/>
-        </w:numPr>
-        <w:rPr>
-          <w:rFonts w:ascii="Times New Roman" w:hAnsi="Times New Roman" w:cs="Times New Roman"/>
-        </w:rPr>
-      </w:pPr>
-      <w:r>
-        <w:rPr>
-          <w:rFonts w:ascii="Times New Roman" w:hAnsi="Times New Roman" w:cs="Times New Roman"/>
-        </w:rPr>
-        <w:t>Login, Logout, Register session-based authentication.</w:t>
+        <w:rPr>
+          <w:rFonts w:ascii="Times New Roman" w:hAnsi="Times New Roman" w:cs="Times New Roman"/>
+        </w:rPr>
+      </w:pPr>
+      <w:r>
+        <w:rPr>
+          <w:rFonts w:ascii="Times New Roman" w:hAnsi="Times New Roman" w:cs="Times New Roman"/>
+        </w:rPr>
+        <w:t xml:space="preserve">The CRUD for </w:t>
+      </w:r>
+      <w:r>
+        <w:rPr>
+          <w:rFonts w:ascii="Times New Roman" w:hAnsi="Times New Roman" w:cs="Times New Roman"/>
+        </w:rPr>
+        <w:t>the three tables Admin, Author, Book</w:t>
+      </w:r>
+      <w:r>
+        <w:rPr>
+          <w:rFonts w:ascii="Times New Roman" w:hAnsi="Times New Roman" w:cs="Times New Roman"/>
+        </w:rPr>
+        <w:t xml:space="preserve">, with </w:t>
+      </w:r>
+      <w:r>
+        <w:rPr>
+          <w:rFonts w:ascii="Times New Roman" w:hAnsi="Times New Roman" w:cs="Times New Roman"/>
+        </w:rPr>
+        <w:t>session-based</w:t>
+      </w:r>
+      <w:r>
+        <w:rPr>
+          <w:rFonts w:ascii="Times New Roman" w:hAnsi="Times New Roman" w:cs="Times New Roman"/>
+        </w:rPr>
+        <w:t xml:space="preserve"> features that include </w:t>
+      </w:r>
+      <w:r>
+        <w:rPr>
+          <w:rFonts w:ascii="Times New Roman" w:hAnsi="Times New Roman" w:cs="Times New Roman"/>
+        </w:rPr>
+        <w:t>Login, Logout</w:t>
+      </w:r>
+      <w:r>
+        <w:rPr>
+          <w:rFonts w:ascii="Times New Roman" w:hAnsi="Times New Roman" w:cs="Times New Roman"/>
+        </w:rPr>
+        <w:t>, and</w:t>
+      </w:r>
+      <w:r>
+        <w:rPr>
+          <w:rFonts w:ascii="Times New Roman" w:hAnsi="Times New Roman" w:cs="Times New Roman"/>
+        </w:rPr>
+        <w:t xml:space="preserve"> Register</w:t>
+      </w:r>
+      <w:r>
+        <w:rPr>
+          <w:rFonts w:ascii="Times New Roman" w:hAnsi="Times New Roman" w:cs="Times New Roman"/>
+        </w:rPr>
+        <w:t xml:space="preserve">. Advanced features will also be tested, </w:t>
+      </w:r>
+      <w:r>
+        <w:rPr>
+          <w:rFonts w:ascii="Times New Roman" w:hAnsi="Times New Roman" w:cs="Times New Roman"/>
+        </w:rPr>
+        <w:t>Search</w:t>
+      </w:r>
+      <w:r>
+        <w:rPr>
+          <w:rFonts w:ascii="Times New Roman" w:hAnsi="Times New Roman" w:cs="Times New Roman"/>
+        </w:rPr>
+        <w:t xml:space="preserve">, </w:t>
+      </w:r>
+      <w:r>
+        <w:rPr>
+          <w:rFonts w:ascii="Times New Roman" w:hAnsi="Times New Roman" w:cs="Times New Roman"/>
+        </w:rPr>
+        <w:t>Sort A-Z and Z-A</w:t>
+      </w:r>
+      <w:r>
+        <w:rPr>
+          <w:rFonts w:ascii="Times New Roman" w:hAnsi="Times New Roman" w:cs="Times New Roman"/>
+        </w:rPr>
+        <w:t xml:space="preserve">, and validation for </w:t>
+      </w:r>
+      <w:r>
+        <w:rPr>
+          <w:rFonts w:ascii="Times New Roman" w:hAnsi="Times New Roman" w:cs="Times New Roman"/>
+        </w:rPr>
+        <w:t>password strength, email, publish date, names, and by genre.</w:t>
       </w:r>
     </w:p>
     <w:p>
       <w:pPr>
-        <w:pStyle w:val="ListParagraph"/>
-        <w:numPr>
-          <w:ilvl w:val="0"/>
-          <w:numId w:val="18"/>
-        </w:numPr>
-        <w:rPr>
-          <w:rFonts w:ascii="Times New Roman" w:hAnsi="Times New Roman" w:cs="Times New Roman"/>
-        </w:rPr>
-      </w:pPr>
-      <w:r>
-        <w:rPr>
-          <w:rFonts w:ascii="Times New Roman" w:hAnsi="Times New Roman" w:cs="Times New Roman"/>
-        </w:rPr>
-        <w:t>Search in Books and Author.</w:t>
-      </w:r>
-    </w:p>
-    <w:p>
-      <w:pPr>
-        <w:pStyle w:val="ListParagraph"/>
-        <w:numPr>
-          <w:ilvl w:val="0"/>
-          <w:numId w:val="18"/>
-        </w:numPr>
-        <w:rPr>
-          <w:rFonts w:ascii="Times New Roman" w:hAnsi="Times New Roman" w:cs="Times New Roman"/>
-        </w:rPr>
-      </w:pPr>
-      <w:r>
-        <w:rPr>
-          <w:rFonts w:ascii="Times New Roman" w:hAnsi="Times New Roman" w:cs="Times New Roman"/>
-        </w:rPr>
-        <w:t>Sort A-Z and Z-A</w:t>
-      </w:r>
-      <w:r>
-        <w:rPr>
-          <w:rFonts w:ascii="Times New Roman" w:hAnsi="Times New Roman" w:cs="Times New Roman"/>
-        </w:rPr>
-        <w:t xml:space="preserve"> for Books and Authors.</w:t>
-      </w:r>
-    </w:p>
-    <w:p>
-      <w:pPr>
-        <w:pStyle w:val="ListParagraph"/>
-        <w:numPr>
-          <w:ilvl w:val="0"/>
-          <w:numId w:val="18"/>
-        </w:numPr>
-        <w:rPr>
-          <w:rFonts w:ascii="Times New Roman" w:hAnsi="Times New Roman" w:cs="Times New Roman"/>
-        </w:rPr>
-      </w:pPr>
-      <w:r>
-        <w:rPr>
-          <w:rFonts w:ascii="Times New Roman" w:hAnsi="Times New Roman" w:cs="Times New Roman"/>
-        </w:rPr>
-        <w:t>Validation for password strength, email, publish date, names, and by genre.</w:t>
-      </w:r>
-    </w:p>
-    <w:p>
-      <w:pPr>
-        <w:pStyle w:val="ListParagraph"/>
-        <w:numPr>
-          <w:ilvl w:val="0"/>
-          <w:numId w:val="18"/>
-        </w:numPr>
-        <w:rPr>
-          <w:rFonts w:ascii="Times New Roman" w:hAnsi="Times New Roman" w:cs="Times New Roman"/>
-        </w:rPr>
-      </w:pPr>
-      <w:r>
-        <w:rPr>
-          <w:rFonts w:ascii="Times New Roman" w:hAnsi="Times New Roman" w:cs="Times New Roman"/>
-        </w:rPr>
-        <w:t>Navigation</w:t>
-      </w:r>
-      <w:r>
-        <w:rPr>
-          <w:rFonts w:ascii="Times New Roman" w:hAnsi="Times New Roman" w:cs="Times New Roman"/>
-        </w:rPr>
-        <w:t xml:space="preserve"> layout behavior based on the session.</w:t>
+        <w:rPr>
+          <w:rFonts w:ascii="Times New Roman" w:hAnsi="Times New Roman" w:cs="Times New Roman"/>
+        </w:rPr>
+      </w:pPr>
+      <w:r>
+        <w:rPr>
+          <w:rFonts w:ascii="Times New Roman" w:hAnsi="Times New Roman" w:cs="Times New Roman"/>
+        </w:rPr>
+        <w:t>The plan includes white-box unit tests, automation testing, static code analysis, and performance testing, to provide coverage for quality, reliability, and efficiency.</w:t>
       </w:r>
     </w:p>
     <w:p>
@@ -4133,7 +4525,7 @@
           <w:rFonts w:ascii="Times New Roman" w:hAnsi="Times New Roman" w:cs="Times New Roman"/>
         </w:rPr>
       </w:pPr>
-      <w:bookmarkStart w:id="5" w:name="_Toc209348932"/>
+      <w:bookmarkStart w:id="5" w:name="_Toc210848339"/>
       <w:r>
         <w:rPr>
           <w:rFonts w:ascii="Times New Roman" w:hAnsi="Times New Roman" w:cs="Times New Roman"/>
@@ -4241,7 +4633,7 @@
           <w:rFonts w:ascii="Times New Roman" w:hAnsi="Times New Roman" w:cs="Times New Roman"/>
         </w:rPr>
       </w:pPr>
-      <w:bookmarkStart w:id="6" w:name="_Toc209348933"/>
+      <w:bookmarkStart w:id="6" w:name="_Toc210848340"/>
       <w:r>
         <w:rPr>
           <w:rFonts w:ascii="Times New Roman" w:hAnsi="Times New Roman" w:cs="Times New Roman"/>
@@ -4253,122 +4645,51 @@
     </w:p>
     <w:p>
       <w:pPr>
-        <w:pStyle w:val="ListParagraph"/>
-        <w:numPr>
-          <w:ilvl w:val="0"/>
-          <w:numId w:val="19"/>
-        </w:numPr>
-        <w:jc w:val="both"/>
-        <w:rPr>
-          <w:rFonts w:ascii="Times New Roman" w:hAnsi="Times New Roman" w:cs="Times New Roman"/>
-        </w:rPr>
-      </w:pPr>
-      <w:r>
-        <w:rPr>
-          <w:rFonts w:ascii="Times New Roman" w:hAnsi="Times New Roman" w:cs="Times New Roman"/>
-        </w:rPr>
-        <w:t>Unit Testing</w:t>
-      </w:r>
-    </w:p>
-    <w:p>
-      <w:pPr>
-        <w:pStyle w:val="ListParagraph"/>
-        <w:numPr>
-          <w:ilvl w:val="0"/>
-          <w:numId w:val="19"/>
-        </w:numPr>
-        <w:jc w:val="both"/>
-        <w:rPr>
-          <w:rFonts w:ascii="Times New Roman" w:hAnsi="Times New Roman" w:cs="Times New Roman"/>
-        </w:rPr>
-      </w:pPr>
-      <w:r>
-        <w:rPr>
-          <w:rFonts w:ascii="Times New Roman" w:hAnsi="Times New Roman" w:cs="Times New Roman"/>
-        </w:rPr>
-        <w:t>Black-Box Testing</w:t>
-      </w:r>
-    </w:p>
-    <w:p>
-      <w:pPr>
-        <w:pStyle w:val="ListParagraph"/>
-        <w:numPr>
-          <w:ilvl w:val="0"/>
-          <w:numId w:val="19"/>
-        </w:numPr>
-        <w:jc w:val="both"/>
-        <w:rPr>
-          <w:rFonts w:ascii="Times New Roman" w:hAnsi="Times New Roman" w:cs="Times New Roman"/>
-        </w:rPr>
-      </w:pPr>
-      <w:r>
-        <w:rPr>
-          <w:rFonts w:ascii="Times New Roman" w:hAnsi="Times New Roman" w:cs="Times New Roman"/>
-        </w:rPr>
-        <w:t>White-Box Testing</w:t>
-      </w:r>
-    </w:p>
-    <w:p>
-      <w:pPr>
-        <w:pStyle w:val="ListParagraph"/>
-        <w:numPr>
-          <w:ilvl w:val="0"/>
-          <w:numId w:val="19"/>
-        </w:numPr>
-        <w:jc w:val="both"/>
-        <w:rPr>
-          <w:rFonts w:ascii="Times New Roman" w:hAnsi="Times New Roman" w:cs="Times New Roman"/>
-        </w:rPr>
-      </w:pPr>
-      <w:r>
-        <w:rPr>
-          <w:rFonts w:ascii="Times New Roman" w:hAnsi="Times New Roman" w:cs="Times New Roman"/>
-        </w:rPr>
-        <w:t>Automation Testing with Selenium</w:t>
-      </w:r>
-    </w:p>
-    <w:p>
-      <w:pPr>
-        <w:pStyle w:val="ListParagraph"/>
-        <w:numPr>
-          <w:ilvl w:val="0"/>
-          <w:numId w:val="19"/>
-        </w:numPr>
-        <w:jc w:val="both"/>
-        <w:rPr>
-          <w:rFonts w:ascii="Times New Roman" w:hAnsi="Times New Roman" w:cs="Times New Roman"/>
-        </w:rPr>
-      </w:pPr>
-      <w:r>
-        <w:rPr>
-          <w:rFonts w:ascii="Times New Roman" w:hAnsi="Times New Roman" w:cs="Times New Roman"/>
-        </w:rPr>
-        <w:t>Static Code Analysis</w:t>
-      </w:r>
-    </w:p>
-    <w:p>
-      <w:pPr>
-        <w:pStyle w:val="ListParagraph"/>
-        <w:numPr>
-          <w:ilvl w:val="0"/>
-          <w:numId w:val="19"/>
-        </w:numPr>
-        <w:jc w:val="both"/>
-        <w:rPr>
-          <w:rFonts w:ascii="Times New Roman" w:hAnsi="Times New Roman" w:cs="Times New Roman"/>
-        </w:rPr>
-      </w:pPr>
-      <w:r>
-        <w:rPr>
-          <w:rFonts w:ascii="Times New Roman" w:hAnsi="Times New Roman" w:cs="Times New Roman"/>
-        </w:rPr>
-        <w:t>Load Testing</w:t>
-      </w:r>
-      <w:r>
-        <w:rPr>
-          <w:rFonts w:ascii="Times New Roman" w:hAnsi="Times New Roman" w:cs="Times New Roman"/>
-        </w:rPr>
-        <w:t xml:space="preserve"> with JMeter</w:t>
+        <w:rPr>
+          <w:rFonts w:ascii="Times New Roman" w:hAnsi="Times New Roman" w:cs="Times New Roman"/>
+        </w:rPr>
+      </w:pPr>
+      <w:r>
+        <w:rPr>
+          <w:rFonts w:ascii="Times New Roman" w:hAnsi="Times New Roman" w:cs="Times New Roman"/>
+        </w:rPr>
+        <w:t>The approach for testing of the FullMetalLibrary application will follow a Standard Compliant Test Approach</w:t>
+      </w:r>
+      <w:r>
+        <w:rPr>
+          <w:rFonts w:ascii="Times New Roman" w:hAnsi="Times New Roman" w:cs="Times New Roman"/>
+        </w:rPr>
+        <w:t xml:space="preserve"> </w:t>
+      </w:r>
+      <w:r>
+        <w:rPr>
+          <w:rFonts w:ascii="Times New Roman" w:hAnsi="Times New Roman" w:cs="Times New Roman"/>
+        </w:rPr>
+        <w:t>(ISTQB, n.d.)</w:t>
+      </w:r>
+      <w:r>
+        <w:rPr>
+          <w:rFonts w:ascii="Times New Roman" w:hAnsi="Times New Roman" w:cs="Times New Roman"/>
+        </w:rPr>
+        <w:t>. The design and creation of the tests are based on IEEE829 standards</w:t>
+      </w:r>
+      <w:r>
+        <w:rPr>
+          <w:rFonts w:ascii="Times New Roman" w:hAnsi="Times New Roman" w:cs="Times New Roman"/>
+        </w:rPr>
+        <w:t xml:space="preserve"> </w:t>
+      </w:r>
+      <w:r>
+        <w:rPr>
+          <w:rFonts w:ascii="Times New Roman" w:hAnsi="Times New Roman" w:cs="Times New Roman"/>
+        </w:rPr>
+        <w:t>(Limited, 2014)</w:t>
+      </w:r>
+      <w:r>
+        <w:rPr>
+          <w:rFonts w:ascii="Times New Roman" w:hAnsi="Times New Roman" w:cs="Times New Roman"/>
+        </w:rPr>
+        <w:t>.</w:t>
       </w:r>
     </w:p>
     <w:p>
@@ -4383,7 +4704,7 @@
           <w:rFonts w:ascii="Times New Roman" w:hAnsi="Times New Roman" w:cs="Times New Roman"/>
         </w:rPr>
       </w:pPr>
-      <w:bookmarkStart w:id="7" w:name="_Toc209348934"/>
+      <w:bookmarkStart w:id="7" w:name="_Toc210848341"/>
       <w:r>
         <w:rPr>
           <w:rFonts w:ascii="Times New Roman" w:hAnsi="Times New Roman" w:cs="Times New Roman"/>
@@ -4435,11 +4756,10 @@
           <w:rFonts w:ascii="Times New Roman" w:hAnsi="Times New Roman" w:cs="Times New Roman"/>
         </w:rPr>
       </w:pPr>
-      <w:bookmarkStart w:id="8" w:name="_Toc209348935"/>
-      <w:r>
-        <w:rPr>
-          <w:rFonts w:ascii="Times New Roman" w:hAnsi="Times New Roman" w:cs="Times New Roman"/>
-          <w:highlight w:val="yellow"/>
+      <w:bookmarkStart w:id="8" w:name="_Toc210848342"/>
+      <w:r>
+        <w:rPr>
+          <w:rFonts w:ascii="Times New Roman" w:hAnsi="Times New Roman" w:cs="Times New Roman"/>
         </w:rPr>
         <w:t>Items Pass/Fail Criteria</w:t>
       </w:r>
@@ -4474,29 +4794,51 @@
       <w:pPr>
         <w:pStyle w:val="Caption"/>
         <w:keepNext/>
-      </w:pPr>
-      <w:r>
+        <w:rPr>
+          <w:rFonts w:ascii="Times New Roman" w:hAnsi="Times New Roman" w:cs="Times New Roman"/>
+        </w:rPr>
+      </w:pPr>
+      <w:r>
+        <w:rPr>
+          <w:rFonts w:ascii="Times New Roman" w:hAnsi="Times New Roman" w:cs="Times New Roman"/>
+        </w:rPr>
         <w:t xml:space="preserve">Table </w:t>
       </w:r>
       <w:r>
+        <w:rPr>
+          <w:rFonts w:ascii="Times New Roman" w:hAnsi="Times New Roman" w:cs="Times New Roman"/>
+        </w:rPr>
         <w:fldChar w:fldCharType="begin"/>
       </w:r>
       <w:r>
+        <w:rPr>
+          <w:rFonts w:ascii="Times New Roman" w:hAnsi="Times New Roman" w:cs="Times New Roman"/>
+        </w:rPr>
         <w:instrText xml:space="preserve"> SEQ Table \* ARABIC </w:instrText>
       </w:r>
       <w:r>
+        <w:rPr>
+          <w:rFonts w:ascii="Times New Roman" w:hAnsi="Times New Roman" w:cs="Times New Roman"/>
+        </w:rPr>
         <w:fldChar w:fldCharType="separate"/>
       </w:r>
       <w:r>
         <w:rPr>
+          <w:rFonts w:ascii="Times New Roman" w:hAnsi="Times New Roman" w:cs="Times New Roman"/>
           <w:noProof/>
         </w:rPr>
         <w:t>2</w:t>
       </w:r>
       <w:r>
+        <w:rPr>
+          <w:rFonts w:ascii="Times New Roman" w:hAnsi="Times New Roman" w:cs="Times New Roman"/>
+        </w:rPr>
         <w:fldChar w:fldCharType="end"/>
       </w:r>
       <w:r>
+        <w:rPr>
+          <w:rFonts w:ascii="Times New Roman" w:hAnsi="Times New Roman" w:cs="Times New Roman"/>
+        </w:rPr>
         <w:t>: Test Item Pass/Fail Criteria.</w:t>
       </w:r>
     </w:p>
@@ -4939,19 +5281,7 @@
               <w:rPr>
                 <w:rFonts w:ascii="Times New Roman" w:hAnsi="Times New Roman" w:cs="Times New Roman"/>
               </w:rPr>
-              <w:t xml:space="preserve">can </w:t>
-            </w:r>
-            <w:r>
-              <w:rPr>
-                <w:rFonts w:ascii="Times New Roman" w:hAnsi="Times New Roman" w:cs="Times New Roman"/>
-              </w:rPr>
-              <w:t>create, view, edit, activate/deactivate, and delete accounts</w:t>
-            </w:r>
-            <w:r>
-              <w:rPr>
-                <w:rFonts w:ascii="Times New Roman" w:hAnsi="Times New Roman" w:cs="Times New Roman"/>
-              </w:rPr>
-              <w:t xml:space="preserve"> with incorrect data</w:t>
+              <w:t>can create, view, edit, activate/deactivate, and delete accounts with incorrect data</w:t>
             </w:r>
             <w:r>
               <w:rPr>
@@ -5017,14 +5347,7 @@
               <w:rPr>
                 <w:rFonts w:ascii="Times New Roman" w:hAnsi="Times New Roman" w:cs="Times New Roman"/>
               </w:rPr>
-              <w:t xml:space="preserve">The admin should be able to create, view, edit, delete </w:t>
-            </w:r>
-            <w:r>
-              <w:rPr>
-                <w:rFonts w:ascii="Times New Roman" w:hAnsi="Times New Roman" w:cs="Times New Roman"/>
-              </w:rPr>
-              <w:lastRenderedPageBreak/>
-              <w:t>authors with validation</w:t>
+              <w:t>The admin should be able to create, view, edit, delete authors with validation</w:t>
             </w:r>
             <w:r>
               <w:rPr>
@@ -5048,21 +5371,13 @@
               <w:rPr>
                 <w:rFonts w:ascii="Times New Roman" w:hAnsi="Times New Roman" w:cs="Times New Roman"/>
               </w:rPr>
-              <w:lastRenderedPageBreak/>
               <w:t xml:space="preserve">The admin can </w:t>
             </w:r>
             <w:r>
               <w:rPr>
                 <w:rFonts w:ascii="Times New Roman" w:hAnsi="Times New Roman" w:cs="Times New Roman"/>
               </w:rPr>
-              <w:t xml:space="preserve">input invalid data accepted, </w:t>
-            </w:r>
-            <w:r>
-              <w:rPr>
-                <w:rFonts w:ascii="Times New Roman" w:hAnsi="Times New Roman" w:cs="Times New Roman"/>
-              </w:rPr>
-              <w:lastRenderedPageBreak/>
-              <w:t>CRUD fails to persist, and the list does not update.</w:t>
+              <w:t>input invalid data accepted, CRUD fails to persist, and the list does not update.</w:t>
             </w:r>
           </w:p>
         </w:tc>
@@ -5086,44 +5401,50 @@
                 <w:b/>
                 <w:bCs/>
               </w:rPr>
+              <w:t>TI-05</w:t>
+            </w:r>
+          </w:p>
+        </w:tc>
+        <w:tc>
+          <w:tcPr>
+            <w:tcW w:w="2551" w:type="dxa"/>
+          </w:tcPr>
+          <w:p>
+            <w:pPr>
+              <w:rPr>
+                <w:rFonts w:ascii="Times New Roman" w:hAnsi="Times New Roman" w:cs="Times New Roman"/>
+              </w:rPr>
+            </w:pPr>
+            <w:r>
+              <w:rPr>
+                <w:rFonts w:ascii="Times New Roman" w:hAnsi="Times New Roman" w:cs="Times New Roman"/>
+              </w:rPr>
+              <w:t>Accuracy of the book CRUD.</w:t>
+            </w:r>
+          </w:p>
+        </w:tc>
+        <w:tc>
+          <w:tcPr>
+            <w:tcW w:w="2977" w:type="dxa"/>
+          </w:tcPr>
+          <w:p>
+            <w:pPr>
+              <w:rPr>
+                <w:rFonts w:ascii="Times New Roman" w:hAnsi="Times New Roman" w:cs="Times New Roman"/>
+              </w:rPr>
+            </w:pPr>
+            <w:r>
+              <w:rPr>
+                <w:rFonts w:ascii="Times New Roman" w:hAnsi="Times New Roman" w:cs="Times New Roman"/>
+              </w:rPr>
+              <w:t xml:space="preserve">The admin should be able to create, view, edit, and delete </w:t>
+            </w:r>
+            <w:r>
+              <w:rPr>
+                <w:rFonts w:ascii="Times New Roman" w:hAnsi="Times New Roman" w:cs="Times New Roman"/>
+              </w:rPr>
               <w:lastRenderedPageBreak/>
-              <w:t>TI-05</w:t>
-            </w:r>
-          </w:p>
-        </w:tc>
-        <w:tc>
-          <w:tcPr>
-            <w:tcW w:w="2551" w:type="dxa"/>
-          </w:tcPr>
-          <w:p>
-            <w:pPr>
-              <w:rPr>
-                <w:rFonts w:ascii="Times New Roman" w:hAnsi="Times New Roman" w:cs="Times New Roman"/>
-              </w:rPr>
-            </w:pPr>
-            <w:r>
-              <w:rPr>
-                <w:rFonts w:ascii="Times New Roman" w:hAnsi="Times New Roman" w:cs="Times New Roman"/>
-              </w:rPr>
-              <w:t>Accuracy of the book CRUD.</w:t>
-            </w:r>
-          </w:p>
-        </w:tc>
-        <w:tc>
-          <w:tcPr>
-            <w:tcW w:w="2977" w:type="dxa"/>
-          </w:tcPr>
-          <w:p>
-            <w:pPr>
-              <w:rPr>
-                <w:rFonts w:ascii="Times New Roman" w:hAnsi="Times New Roman" w:cs="Times New Roman"/>
-              </w:rPr>
-            </w:pPr>
-            <w:r>
-              <w:rPr>
-                <w:rFonts w:ascii="Times New Roman" w:hAnsi="Times New Roman" w:cs="Times New Roman"/>
-              </w:rPr>
-              <w:t>The admin should be able to create, view, edit, and delete books with validation.</w:t>
+              <w:t>books with validation.</w:t>
             </w:r>
             <w:r>
               <w:rPr>
@@ -5147,13 +5468,21 @@
               <w:rPr>
                 <w:rFonts w:ascii="Times New Roman" w:hAnsi="Times New Roman" w:cs="Times New Roman"/>
               </w:rPr>
+              <w:lastRenderedPageBreak/>
               <w:t xml:space="preserve">The admin can enter future date </w:t>
             </w:r>
             <w:r>
               <w:rPr>
                 <w:rFonts w:ascii="Times New Roman" w:hAnsi="Times New Roman" w:cs="Times New Roman"/>
               </w:rPr>
-              <w:t xml:space="preserve">data; an invalid genre is accepted, </w:t>
+              <w:t xml:space="preserve">data; an invalid genre </w:t>
+            </w:r>
+            <w:r>
+              <w:rPr>
+                <w:rFonts w:ascii="Times New Roman" w:hAnsi="Times New Roman" w:cs="Times New Roman"/>
+              </w:rPr>
+              <w:lastRenderedPageBreak/>
+              <w:t xml:space="preserve">is accepted, </w:t>
             </w:r>
             <w:r>
               <w:rPr>
@@ -5183,6 +5512,7 @@
                 <w:b/>
                 <w:bCs/>
               </w:rPr>
+              <w:lastRenderedPageBreak/>
               <w:t>TI-06</w:t>
             </w:r>
           </w:p>
@@ -5219,7 +5549,19 @@
               <w:rPr>
                 <w:rFonts w:ascii="Times New Roman" w:hAnsi="Times New Roman" w:cs="Times New Roman"/>
               </w:rPr>
-              <w:t>The admin should be able to search books by title/genre and authors by first/last name.</w:t>
+              <w:t>The admin should be able to search books by title/genre and authors</w:t>
+            </w:r>
+            <w:r>
+              <w:rPr>
+                <w:rFonts w:ascii="Times New Roman" w:hAnsi="Times New Roman" w:cs="Times New Roman"/>
+              </w:rPr>
+              <w:t>/admins</w:t>
+            </w:r>
+            <w:r>
+              <w:rPr>
+                <w:rFonts w:ascii="Times New Roman" w:hAnsi="Times New Roman" w:cs="Times New Roman"/>
+              </w:rPr>
+              <w:t xml:space="preserve"> by first/last name.</w:t>
             </w:r>
             <w:r>
               <w:rPr>
@@ -5321,7 +5663,31 @@
               <w:rPr>
                 <w:rFonts w:ascii="Times New Roman" w:hAnsi="Times New Roman" w:cs="Times New Roman"/>
               </w:rPr>
-              <w:t>The admin should be able to sort books and authors by A-Z and Z-A for titles and author names.</w:t>
+              <w:t>The admin should be able to sort books</w:t>
+            </w:r>
+            <w:r>
+              <w:rPr>
+                <w:rFonts w:ascii="Times New Roman" w:hAnsi="Times New Roman" w:cs="Times New Roman"/>
+              </w:rPr>
+              <w:t xml:space="preserve">, admins, </w:t>
+            </w:r>
+            <w:r>
+              <w:rPr>
+                <w:rFonts w:ascii="Times New Roman" w:hAnsi="Times New Roman" w:cs="Times New Roman"/>
+              </w:rPr>
+              <w:t>authors by A-Z and Z-A for titles and author</w:t>
+            </w:r>
+            <w:r>
+              <w:rPr>
+                <w:rFonts w:ascii="Times New Roman" w:hAnsi="Times New Roman" w:cs="Times New Roman"/>
+              </w:rPr>
+              <w:t>/admin</w:t>
+            </w:r>
+            <w:r>
+              <w:rPr>
+                <w:rFonts w:ascii="Times New Roman" w:hAnsi="Times New Roman" w:cs="Times New Roman"/>
+              </w:rPr>
+              <w:t xml:space="preserve"> names.</w:t>
             </w:r>
             <w:r>
               <w:rPr>
@@ -5551,7 +5917,7 @@
           <w:rFonts w:ascii="Times New Roman" w:hAnsi="Times New Roman" w:cs="Times New Roman"/>
         </w:rPr>
       </w:pPr>
-      <w:bookmarkStart w:id="9" w:name="_Toc209348936"/>
+      <w:bookmarkStart w:id="9" w:name="_Toc210848343"/>
       <w:r>
         <w:rPr>
           <w:rFonts w:ascii="Times New Roman" w:hAnsi="Times New Roman" w:cs="Times New Roman"/>
@@ -5707,6 +6073,22 @@
     </w:p>
     <w:p>
       <w:pPr>
+        <w:jc w:val="both"/>
+        <w:rPr>
+          <w:rFonts w:ascii="Times New Roman" w:hAnsi="Times New Roman" w:cs="Times New Roman"/>
+        </w:rPr>
+      </w:pPr>
+    </w:p>
+    <w:p>
+      <w:pPr>
+        <w:jc w:val="both"/>
+        <w:rPr>
+          <w:rFonts w:ascii="Times New Roman" w:hAnsi="Times New Roman" w:cs="Times New Roman"/>
+        </w:rPr>
+      </w:pPr>
+    </w:p>
+    <w:p>
+      <w:pPr>
         <w:pStyle w:val="Heading3"/>
         <w:numPr>
           <w:ilvl w:val="1"/>
@@ -5717,7 +6099,7 @@
           <w:rFonts w:ascii="Times New Roman" w:hAnsi="Times New Roman" w:cs="Times New Roman"/>
         </w:rPr>
       </w:pPr>
-      <w:bookmarkStart w:id="10" w:name="_Toc209348937"/>
+      <w:bookmarkStart w:id="10" w:name="_Toc210848344"/>
       <w:r>
         <w:rPr>
           <w:rFonts w:ascii="Times New Roman" w:hAnsi="Times New Roman" w:cs="Times New Roman"/>
@@ -5840,7 +6222,7 @@
           <w:rFonts w:ascii="Times New Roman" w:hAnsi="Times New Roman" w:cs="Times New Roman"/>
         </w:rPr>
       </w:pPr>
-      <w:bookmarkStart w:id="11" w:name="_Toc209348938"/>
+      <w:bookmarkStart w:id="11" w:name="_Toc210848345"/>
       <w:r>
         <w:rPr>
           <w:rFonts w:ascii="Times New Roman" w:hAnsi="Times New Roman" w:cs="Times New Roman"/>
@@ -5985,7 +6367,7 @@
           <w:rFonts w:ascii="Times New Roman" w:hAnsi="Times New Roman" w:cs="Times New Roman"/>
         </w:rPr>
       </w:pPr>
-      <w:bookmarkStart w:id="12" w:name="_Toc209348939"/>
+      <w:bookmarkStart w:id="12" w:name="_Toc210848346"/>
       <w:r>
         <w:rPr>
           <w:rFonts w:ascii="Times New Roman" w:hAnsi="Times New Roman" w:cs="Times New Roman"/>
@@ -6025,7 +6407,7 @@
         </w:rPr>
         <w:t xml:space="preserve"> </w:t>
       </w:r>
-      <w:bookmarkStart w:id="13" w:name="_Toc209348940"/>
+      <w:bookmarkStart w:id="13" w:name="_Toc210848347"/>
       <w:r>
         <w:rPr>
           <w:rFonts w:ascii="Times New Roman" w:hAnsi="Times New Roman" w:cs="Times New Roman"/>
@@ -6088,7 +6470,7 @@
         </w:rPr>
         <w:t xml:space="preserve"> </w:t>
       </w:r>
-      <w:bookmarkStart w:id="14" w:name="_Toc209348941"/>
+      <w:bookmarkStart w:id="14" w:name="_Toc210848348"/>
       <w:r>
         <w:rPr>
           <w:rFonts w:ascii="Times New Roman" w:hAnsi="Times New Roman" w:cs="Times New Roman"/>
@@ -6188,7 +6570,7 @@
           <w:rFonts w:ascii="Times New Roman" w:hAnsi="Times New Roman" w:cs="Times New Roman"/>
         </w:rPr>
       </w:pPr>
-      <w:bookmarkStart w:id="15" w:name="_Toc209348942"/>
+      <w:bookmarkStart w:id="15" w:name="_Toc210848349"/>
       <w:r>
         <w:rPr>
           <w:rFonts w:ascii="Times New Roman" w:hAnsi="Times New Roman" w:cs="Times New Roman"/>
@@ -6256,17 +6638,31 @@
     </w:p>
     <w:p>
       <w:pPr>
+        <w:rPr>
+          <w:rFonts w:ascii="Times New Roman" w:hAnsi="Times New Roman" w:cs="Times New Roman"/>
+        </w:rPr>
+      </w:pPr>
+      <w:r>
+        <w:rPr>
+          <w:rFonts w:ascii="Times New Roman" w:hAnsi="Times New Roman" w:cs="Times New Roman"/>
+        </w:rPr>
+        <w:br w:type="page"/>
+      </w:r>
+    </w:p>
+    <w:p>
+      <w:pPr>
         <w:pStyle w:val="Heading2"/>
         <w:jc w:val="both"/>
         <w:rPr>
           <w:rFonts w:ascii="Times New Roman" w:hAnsi="Times New Roman" w:cs="Times New Roman"/>
         </w:rPr>
       </w:pPr>
-      <w:bookmarkStart w:id="16" w:name="_Toc209348943"/>
-      <w:r>
-        <w:rPr>
-          <w:rFonts w:ascii="Times New Roman" w:hAnsi="Times New Roman" w:cs="Times New Roman"/>
-        </w:rPr>
+      <w:bookmarkStart w:id="16" w:name="_Toc210848350"/>
+      <w:r>
+        <w:rPr>
+          <w:rFonts w:ascii="Times New Roman" w:hAnsi="Times New Roman" w:cs="Times New Roman"/>
+        </w:rPr>
+        <w:lastRenderedPageBreak/>
         <w:t xml:space="preserve">10. </w:t>
       </w:r>
       <w:r>
@@ -6325,7 +6721,6 @@
         <w:rPr>
           <w:rFonts w:ascii="Times New Roman" w:hAnsi="Times New Roman" w:cs="Times New Roman"/>
         </w:rPr>
-        <w:lastRenderedPageBreak/>
         <w:t xml:space="preserve">Develop </w:t>
       </w:r>
       <w:r>
@@ -6545,7 +6940,7 @@
         </w:rPr>
         <w:t xml:space="preserve"> </w:t>
       </w:r>
-      <w:bookmarkStart w:id="17" w:name="_Toc209348944"/>
+      <w:bookmarkStart w:id="17" w:name="_Toc210848351"/>
       <w:r>
         <w:rPr>
           <w:rFonts w:ascii="Times New Roman" w:hAnsi="Times New Roman" w:cs="Times New Roman"/>
@@ -6577,29 +6972,51 @@
       <w:pPr>
         <w:pStyle w:val="Caption"/>
         <w:keepNext/>
-      </w:pPr>
-      <w:r>
+        <w:rPr>
+          <w:rFonts w:ascii="Times New Roman" w:hAnsi="Times New Roman" w:cs="Times New Roman"/>
+        </w:rPr>
+      </w:pPr>
+      <w:r>
+        <w:rPr>
+          <w:rFonts w:ascii="Times New Roman" w:hAnsi="Times New Roman" w:cs="Times New Roman"/>
+        </w:rPr>
         <w:t xml:space="preserve">Table </w:t>
       </w:r>
       <w:r>
+        <w:rPr>
+          <w:rFonts w:ascii="Times New Roman" w:hAnsi="Times New Roman" w:cs="Times New Roman"/>
+        </w:rPr>
         <w:fldChar w:fldCharType="begin"/>
       </w:r>
       <w:r>
+        <w:rPr>
+          <w:rFonts w:ascii="Times New Roman" w:hAnsi="Times New Roman" w:cs="Times New Roman"/>
+        </w:rPr>
         <w:instrText xml:space="preserve"> SEQ Table \* ARABIC </w:instrText>
       </w:r>
       <w:r>
+        <w:rPr>
+          <w:rFonts w:ascii="Times New Roman" w:hAnsi="Times New Roman" w:cs="Times New Roman"/>
+        </w:rPr>
         <w:fldChar w:fldCharType="separate"/>
       </w:r>
       <w:r>
         <w:rPr>
+          <w:rFonts w:ascii="Times New Roman" w:hAnsi="Times New Roman" w:cs="Times New Roman"/>
           <w:noProof/>
         </w:rPr>
         <w:t>3</w:t>
       </w:r>
       <w:r>
+        <w:rPr>
+          <w:rFonts w:ascii="Times New Roman" w:hAnsi="Times New Roman" w:cs="Times New Roman"/>
+        </w:rPr>
         <w:fldChar w:fldCharType="end"/>
       </w:r>
       <w:r>
+        <w:rPr>
+          <w:rFonts w:ascii="Times New Roman" w:hAnsi="Times New Roman" w:cs="Times New Roman"/>
+        </w:rPr>
         <w:t>: Environmental Needs for testing.</w:t>
       </w:r>
     </w:p>
@@ -7392,6 +7809,22 @@
     </w:p>
     <w:p>
       <w:pPr>
+        <w:rPr>
+          <w:rFonts w:ascii="Times New Roman" w:eastAsiaTheme="majorEastAsia" w:hAnsi="Times New Roman" w:cs="Times New Roman"/>
+          <w:color w:val="0F4761" w:themeColor="accent1" w:themeShade="BF"/>
+          <w:sz w:val="32"/>
+          <w:szCs w:val="32"/>
+        </w:rPr>
+      </w:pPr>
+      <w:r>
+        <w:rPr>
+          <w:rFonts w:ascii="Times New Roman" w:hAnsi="Times New Roman" w:cs="Times New Roman"/>
+        </w:rPr>
+        <w:br w:type="page"/>
+      </w:r>
+    </w:p>
+    <w:p>
+      <w:pPr>
         <w:pStyle w:val="Heading2"/>
         <w:numPr>
           <w:ilvl w:val="0"/>
@@ -7402,11 +7835,12 @@
           <w:rFonts w:ascii="Times New Roman" w:hAnsi="Times New Roman" w:cs="Times New Roman"/>
         </w:rPr>
       </w:pPr>
-      <w:bookmarkStart w:id="18" w:name="_Toc209348945"/>
-      <w:r>
-        <w:rPr>
-          <w:rFonts w:ascii="Times New Roman" w:hAnsi="Times New Roman" w:cs="Times New Roman"/>
-        </w:rPr>
+      <w:bookmarkStart w:id="18" w:name="_Toc210848352"/>
+      <w:r>
+        <w:rPr>
+          <w:rFonts w:ascii="Times New Roman" w:hAnsi="Times New Roman" w:cs="Times New Roman"/>
+        </w:rPr>
+        <w:lastRenderedPageBreak/>
         <w:t>Responsibilities</w:t>
       </w:r>
       <w:bookmarkEnd w:id="18"/>
@@ -7440,29 +7874,51 @@
       <w:pPr>
         <w:pStyle w:val="Caption"/>
         <w:keepNext/>
-      </w:pPr>
-      <w:r>
+        <w:rPr>
+          <w:rFonts w:ascii="Times New Roman" w:hAnsi="Times New Roman" w:cs="Times New Roman"/>
+        </w:rPr>
+      </w:pPr>
+      <w:r>
+        <w:rPr>
+          <w:rFonts w:ascii="Times New Roman" w:hAnsi="Times New Roman" w:cs="Times New Roman"/>
+        </w:rPr>
         <w:t xml:space="preserve">Table </w:t>
       </w:r>
       <w:r>
+        <w:rPr>
+          <w:rFonts w:ascii="Times New Roman" w:hAnsi="Times New Roman" w:cs="Times New Roman"/>
+        </w:rPr>
         <w:fldChar w:fldCharType="begin"/>
       </w:r>
       <w:r>
+        <w:rPr>
+          <w:rFonts w:ascii="Times New Roman" w:hAnsi="Times New Roman" w:cs="Times New Roman"/>
+        </w:rPr>
         <w:instrText xml:space="preserve"> SEQ Table \* ARABIC </w:instrText>
       </w:r>
       <w:r>
+        <w:rPr>
+          <w:rFonts w:ascii="Times New Roman" w:hAnsi="Times New Roman" w:cs="Times New Roman"/>
+        </w:rPr>
         <w:fldChar w:fldCharType="separate"/>
       </w:r>
       <w:r>
         <w:rPr>
+          <w:rFonts w:ascii="Times New Roman" w:hAnsi="Times New Roman" w:cs="Times New Roman"/>
           <w:noProof/>
         </w:rPr>
         <w:t>4</w:t>
       </w:r>
       <w:r>
+        <w:rPr>
+          <w:rFonts w:ascii="Times New Roman" w:hAnsi="Times New Roman" w:cs="Times New Roman"/>
+        </w:rPr>
         <w:fldChar w:fldCharType="end"/>
       </w:r>
       <w:r>
+        <w:rPr>
+          <w:rFonts w:ascii="Times New Roman" w:hAnsi="Times New Roman" w:cs="Times New Roman"/>
+        </w:rPr>
         <w:t>: Roles and Responsibilities for testing.</w:t>
       </w:r>
     </w:p>
@@ -7480,7 +7936,7 @@
       <w:tr>
         <w:tc>
           <w:tcPr>
-            <w:tcW w:w="587" w:type="dxa"/>
+            <w:tcW w:w="629" w:type="dxa"/>
             <w:shd w:val="clear" w:color="auto" w:fill="DAE9F7" w:themeFill="text2" w:themeFillTint="1A"/>
           </w:tcPr>
           <w:p>
@@ -7508,7 +7964,7 @@
         </w:tc>
         <w:tc>
           <w:tcPr>
-            <w:tcW w:w="2527" w:type="dxa"/>
+            <w:tcW w:w="2519" w:type="dxa"/>
             <w:shd w:val="clear" w:color="auto" w:fill="DAE9F7" w:themeFill="text2" w:themeFillTint="1A"/>
           </w:tcPr>
           <w:p>
@@ -7536,7 +7992,7 @@
         </w:tc>
         <w:tc>
           <w:tcPr>
-            <w:tcW w:w="6236" w:type="dxa"/>
+            <w:tcW w:w="6202" w:type="dxa"/>
             <w:shd w:val="clear" w:color="auto" w:fill="DAE9F7" w:themeFill="text2" w:themeFillTint="1A"/>
           </w:tcPr>
           <w:p>
@@ -7566,7 +8022,7 @@
       <w:tr>
         <w:tc>
           <w:tcPr>
-            <w:tcW w:w="587" w:type="dxa"/>
+            <w:tcW w:w="629" w:type="dxa"/>
           </w:tcPr>
           <w:p>
             <w:pPr>
@@ -7589,163 +8045,7 @@
         </w:tc>
         <w:tc>
           <w:tcPr>
-            <w:tcW w:w="2527" w:type="dxa"/>
-          </w:tcPr>
-          <w:p>
-            <w:pPr>
-              <w:rPr>
-                <w:rFonts w:ascii="Times New Roman" w:hAnsi="Times New Roman" w:cs="Times New Roman"/>
-              </w:rPr>
-            </w:pPr>
-            <w:r>
-              <w:rPr>
-                <w:rFonts w:ascii="Times New Roman" w:hAnsi="Times New Roman" w:cs="Times New Roman"/>
-              </w:rPr>
-              <w:t xml:space="preserve">Test </w:t>
-            </w:r>
-            <w:r>
-              <w:rPr>
-                <w:rFonts w:ascii="Times New Roman" w:hAnsi="Times New Roman" w:cs="Times New Roman"/>
-              </w:rPr>
-              <w:t>Manager</w:t>
-            </w:r>
-            <w:r>
-              <w:rPr>
-                <w:rFonts w:ascii="Times New Roman" w:hAnsi="Times New Roman" w:cs="Times New Roman"/>
-              </w:rPr>
-              <w:t xml:space="preserve"> </w:t>
-            </w:r>
-          </w:p>
-          <w:p>
-            <w:pPr>
-              <w:rPr>
-                <w:rFonts w:ascii="Times New Roman" w:hAnsi="Times New Roman" w:cs="Times New Roman"/>
-              </w:rPr>
-            </w:pPr>
-            <w:r>
-              <w:rPr>
-                <w:rFonts w:ascii="Times New Roman" w:hAnsi="Times New Roman" w:cs="Times New Roman"/>
-              </w:rPr>
-              <w:t>(</w:t>
-            </w:r>
-            <w:r>
-              <w:rPr>
-                <w:rFonts w:ascii="Times New Roman" w:hAnsi="Times New Roman" w:cs="Times New Roman"/>
-              </w:rPr>
-              <w:t>Dave Sushames)</w:t>
-            </w:r>
-          </w:p>
-        </w:tc>
-        <w:tc>
-          <w:tcPr>
-            <w:tcW w:w="6236" w:type="dxa"/>
-          </w:tcPr>
-          <w:p>
-            <w:pPr>
-              <w:pStyle w:val="ListParagraph"/>
-              <w:numPr>
-                <w:ilvl w:val="0"/>
-                <w:numId w:val="9"/>
-              </w:numPr>
-              <w:jc w:val="both"/>
-              <w:rPr>
-                <w:rFonts w:ascii="Times New Roman" w:hAnsi="Times New Roman" w:cs="Times New Roman"/>
-              </w:rPr>
-            </w:pPr>
-            <w:r>
-              <w:rPr>
-                <w:rFonts w:ascii="Times New Roman" w:hAnsi="Times New Roman" w:cs="Times New Roman"/>
-              </w:rPr>
-              <w:t>Assign tasks</w:t>
-            </w:r>
-          </w:p>
-          <w:p>
-            <w:pPr>
-              <w:pStyle w:val="ListParagraph"/>
-              <w:numPr>
-                <w:ilvl w:val="0"/>
-                <w:numId w:val="9"/>
-              </w:numPr>
-              <w:jc w:val="both"/>
-              <w:rPr>
-                <w:rFonts w:ascii="Times New Roman" w:hAnsi="Times New Roman" w:cs="Times New Roman"/>
-              </w:rPr>
-            </w:pPr>
-            <w:r>
-              <w:rPr>
-                <w:rFonts w:ascii="Times New Roman" w:hAnsi="Times New Roman" w:cs="Times New Roman"/>
-              </w:rPr>
-              <w:t>Track progress</w:t>
-            </w:r>
-          </w:p>
-          <w:p>
-            <w:pPr>
-              <w:pStyle w:val="ListParagraph"/>
-              <w:numPr>
-                <w:ilvl w:val="0"/>
-                <w:numId w:val="9"/>
-              </w:numPr>
-              <w:jc w:val="both"/>
-              <w:rPr>
-                <w:rFonts w:ascii="Times New Roman" w:hAnsi="Times New Roman" w:cs="Times New Roman"/>
-              </w:rPr>
-            </w:pPr>
-            <w:r>
-              <w:rPr>
-                <w:rFonts w:ascii="Times New Roman" w:hAnsi="Times New Roman" w:cs="Times New Roman"/>
-              </w:rPr>
-              <w:t>Approval</w:t>
-            </w:r>
-          </w:p>
-          <w:p>
-            <w:pPr>
-              <w:pStyle w:val="ListParagraph"/>
-              <w:numPr>
-                <w:ilvl w:val="0"/>
-                <w:numId w:val="9"/>
-              </w:numPr>
-              <w:jc w:val="both"/>
-              <w:rPr>
-                <w:rFonts w:ascii="Times New Roman" w:hAnsi="Times New Roman" w:cs="Times New Roman"/>
-              </w:rPr>
-            </w:pPr>
-            <w:r>
-              <w:rPr>
-                <w:rFonts w:ascii="Times New Roman" w:hAnsi="Times New Roman" w:cs="Times New Roman"/>
-              </w:rPr>
-              <w:t>Coordinates schedule</w:t>
-            </w:r>
-          </w:p>
-        </w:tc>
-      </w:tr>
-      <w:tr>
-        <w:tc>
-          <w:tcPr>
-            <w:tcW w:w="587" w:type="dxa"/>
-          </w:tcPr>
-          <w:p>
-            <w:pPr>
-              <w:jc w:val="both"/>
-              <w:rPr>
-                <w:rFonts w:ascii="Times New Roman" w:hAnsi="Times New Roman" w:cs="Times New Roman"/>
-                <w:b/>
-                <w:bCs/>
-              </w:rPr>
-            </w:pPr>
-            <w:r>
-              <w:rPr>
-                <w:rFonts w:ascii="Times New Roman" w:hAnsi="Times New Roman" w:cs="Times New Roman"/>
-                <w:b/>
-                <w:bCs/>
-              </w:rPr>
-              <w:lastRenderedPageBreak/>
-              <w:t>2</w:t>
-            </w:r>
-          </w:p>
-        </w:tc>
-        <w:tc>
-          <w:tcPr>
-            <w:tcW w:w="2527" w:type="dxa"/>
+            <w:tcW w:w="2519" w:type="dxa"/>
           </w:tcPr>
           <w:p>
             <w:pPr>
@@ -7782,7 +8082,7 @@
         </w:tc>
         <w:tc>
           <w:tcPr>
-            <w:tcW w:w="6236" w:type="dxa"/>
+            <w:tcW w:w="6202" w:type="dxa"/>
           </w:tcPr>
           <w:p>
             <w:pPr>
@@ -7800,7 +8100,7 @@
               <w:rPr>
                 <w:rFonts w:ascii="Times New Roman" w:hAnsi="Times New Roman" w:cs="Times New Roman"/>
               </w:rPr>
-              <w:t>Unit Testing</w:t>
+              <w:t>Assign tasks</w:t>
             </w:r>
           </w:p>
           <w:p>
@@ -7819,7 +8119,7 @@
               <w:rPr>
                 <w:rFonts w:ascii="Times New Roman" w:hAnsi="Times New Roman" w:cs="Times New Roman"/>
               </w:rPr>
-              <w:t>Black box testing</w:t>
+              <w:t>Track progress</w:t>
             </w:r>
           </w:p>
           <w:p>
@@ -7838,7 +8138,7 @@
               <w:rPr>
                 <w:rFonts w:ascii="Times New Roman" w:hAnsi="Times New Roman" w:cs="Times New Roman"/>
               </w:rPr>
-              <w:t>White box testing</w:t>
+              <w:t>Approval</w:t>
             </w:r>
           </w:p>
           <w:p>
@@ -7857,7 +8157,7 @@
               <w:rPr>
                 <w:rFonts w:ascii="Times New Roman" w:hAnsi="Times New Roman" w:cs="Times New Roman"/>
               </w:rPr>
-              <w:t>Static code analysis</w:t>
+              <w:t>Coordinates schedule</w:t>
             </w:r>
           </w:p>
           <w:p>
@@ -7876,7 +8176,7 @@
               <w:rPr>
                 <w:rFonts w:ascii="Times New Roman" w:hAnsi="Times New Roman" w:cs="Times New Roman"/>
               </w:rPr>
-              <w:t>Selenium automation testing</w:t>
+              <w:t>Unit Testing</w:t>
             </w:r>
           </w:p>
           <w:p>
@@ -7895,19 +8195,7 @@
               <w:rPr>
                 <w:rFonts w:ascii="Times New Roman" w:hAnsi="Times New Roman" w:cs="Times New Roman"/>
               </w:rPr>
-              <w:t xml:space="preserve">Load </w:t>
-            </w:r>
-            <w:r>
-              <w:rPr>
-                <w:rFonts w:ascii="Times New Roman" w:hAnsi="Times New Roman" w:cs="Times New Roman"/>
-              </w:rPr>
-              <w:t>testing</w:t>
-            </w:r>
-            <w:r>
-              <w:rPr>
-                <w:rFonts w:ascii="Times New Roman" w:hAnsi="Times New Roman" w:cs="Times New Roman"/>
-              </w:rPr>
-              <w:t xml:space="preserve"> with JMeter</w:t>
+              <w:t>Black box testing</w:t>
             </w:r>
           </w:p>
           <w:p>
@@ -7926,6 +8214,94 @@
               <w:rPr>
                 <w:rFonts w:ascii="Times New Roman" w:hAnsi="Times New Roman" w:cs="Times New Roman"/>
               </w:rPr>
+              <w:t>White box testing</w:t>
+            </w:r>
+          </w:p>
+          <w:p>
+            <w:pPr>
+              <w:pStyle w:val="ListParagraph"/>
+              <w:numPr>
+                <w:ilvl w:val="0"/>
+                <w:numId w:val="8"/>
+              </w:numPr>
+              <w:jc w:val="both"/>
+              <w:rPr>
+                <w:rFonts w:ascii="Times New Roman" w:hAnsi="Times New Roman" w:cs="Times New Roman"/>
+              </w:rPr>
+            </w:pPr>
+            <w:r>
+              <w:rPr>
+                <w:rFonts w:ascii="Times New Roman" w:hAnsi="Times New Roman" w:cs="Times New Roman"/>
+              </w:rPr>
+              <w:t>Static code analysis</w:t>
+            </w:r>
+          </w:p>
+          <w:p>
+            <w:pPr>
+              <w:pStyle w:val="ListParagraph"/>
+              <w:numPr>
+                <w:ilvl w:val="0"/>
+                <w:numId w:val="8"/>
+              </w:numPr>
+              <w:jc w:val="both"/>
+              <w:rPr>
+                <w:rFonts w:ascii="Times New Roman" w:hAnsi="Times New Roman" w:cs="Times New Roman"/>
+              </w:rPr>
+            </w:pPr>
+            <w:r>
+              <w:rPr>
+                <w:rFonts w:ascii="Times New Roman" w:hAnsi="Times New Roman" w:cs="Times New Roman"/>
+              </w:rPr>
+              <w:t>Selenium automation testing</w:t>
+            </w:r>
+          </w:p>
+          <w:p>
+            <w:pPr>
+              <w:pStyle w:val="ListParagraph"/>
+              <w:numPr>
+                <w:ilvl w:val="0"/>
+                <w:numId w:val="8"/>
+              </w:numPr>
+              <w:jc w:val="both"/>
+              <w:rPr>
+                <w:rFonts w:ascii="Times New Roman" w:hAnsi="Times New Roman" w:cs="Times New Roman"/>
+              </w:rPr>
+            </w:pPr>
+            <w:r>
+              <w:rPr>
+                <w:rFonts w:ascii="Times New Roman" w:hAnsi="Times New Roman" w:cs="Times New Roman"/>
+              </w:rPr>
+              <w:t xml:space="preserve">Load </w:t>
+            </w:r>
+            <w:r>
+              <w:rPr>
+                <w:rFonts w:ascii="Times New Roman" w:hAnsi="Times New Roman" w:cs="Times New Roman"/>
+              </w:rPr>
+              <w:t>testing</w:t>
+            </w:r>
+            <w:r>
+              <w:rPr>
+                <w:rFonts w:ascii="Times New Roman" w:hAnsi="Times New Roman" w:cs="Times New Roman"/>
+              </w:rPr>
+              <w:t xml:space="preserve"> with JMeter</w:t>
+            </w:r>
+          </w:p>
+          <w:p>
+            <w:pPr>
+              <w:pStyle w:val="ListParagraph"/>
+              <w:numPr>
+                <w:ilvl w:val="0"/>
+                <w:numId w:val="8"/>
+              </w:numPr>
+              <w:jc w:val="both"/>
+              <w:rPr>
+                <w:rFonts w:ascii="Times New Roman" w:hAnsi="Times New Roman" w:cs="Times New Roman"/>
+              </w:rPr>
+            </w:pPr>
+            <w:r>
+              <w:rPr>
+                <w:rFonts w:ascii="Times New Roman" w:hAnsi="Times New Roman" w:cs="Times New Roman"/>
+              </w:rPr>
               <w:t>Documentation</w:t>
             </w:r>
           </w:p>
@@ -7948,7 +8324,7 @@
           <w:rFonts w:ascii="Times New Roman" w:hAnsi="Times New Roman" w:cs="Times New Roman"/>
         </w:rPr>
       </w:pPr>
-      <w:bookmarkStart w:id="19" w:name="_Toc209348946"/>
+      <w:bookmarkStart w:id="19" w:name="_Toc210848353"/>
       <w:r>
         <w:rPr>
           <w:rFonts w:ascii="Times New Roman" w:hAnsi="Times New Roman" w:cs="Times New Roman"/>
@@ -8194,6 +8570,22 @@
     </w:p>
     <w:p>
       <w:pPr>
+        <w:rPr>
+          <w:rFonts w:ascii="Times New Roman" w:eastAsiaTheme="majorEastAsia" w:hAnsi="Times New Roman" w:cs="Times New Roman"/>
+          <w:color w:val="0F4761" w:themeColor="accent1" w:themeShade="BF"/>
+          <w:sz w:val="32"/>
+          <w:szCs w:val="32"/>
+        </w:rPr>
+      </w:pPr>
+      <w:r>
+        <w:rPr>
+          <w:rFonts w:ascii="Times New Roman" w:hAnsi="Times New Roman" w:cs="Times New Roman"/>
+        </w:rPr>
+        <w:br w:type="page"/>
+      </w:r>
+    </w:p>
+    <w:p>
+      <w:pPr>
         <w:pStyle w:val="Heading2"/>
         <w:numPr>
           <w:ilvl w:val="0"/>
@@ -8204,11 +8596,12 @@
           <w:rFonts w:ascii="Times New Roman" w:hAnsi="Times New Roman" w:cs="Times New Roman"/>
         </w:rPr>
       </w:pPr>
-      <w:bookmarkStart w:id="20" w:name="_Toc209348947"/>
-      <w:r>
-        <w:rPr>
-          <w:rFonts w:ascii="Times New Roman" w:hAnsi="Times New Roman" w:cs="Times New Roman"/>
-        </w:rPr>
+      <w:bookmarkStart w:id="20" w:name="_Toc210848354"/>
+      <w:r>
+        <w:rPr>
+          <w:rFonts w:ascii="Times New Roman" w:hAnsi="Times New Roman" w:cs="Times New Roman"/>
+        </w:rPr>
+        <w:lastRenderedPageBreak/>
         <w:t>Schedule</w:t>
       </w:r>
       <w:bookmarkEnd w:id="20"/>
@@ -8230,29 +8623,51 @@
       <w:pPr>
         <w:pStyle w:val="Caption"/>
         <w:keepNext/>
-      </w:pPr>
-      <w:r>
+        <w:rPr>
+          <w:rFonts w:ascii="Times New Roman" w:hAnsi="Times New Roman" w:cs="Times New Roman"/>
+        </w:rPr>
+      </w:pPr>
+      <w:r>
+        <w:rPr>
+          <w:rFonts w:ascii="Times New Roman" w:hAnsi="Times New Roman" w:cs="Times New Roman"/>
+        </w:rPr>
         <w:t xml:space="preserve">Table </w:t>
       </w:r>
       <w:r>
+        <w:rPr>
+          <w:rFonts w:ascii="Times New Roman" w:hAnsi="Times New Roman" w:cs="Times New Roman"/>
+        </w:rPr>
         <w:fldChar w:fldCharType="begin"/>
       </w:r>
       <w:r>
+        <w:rPr>
+          <w:rFonts w:ascii="Times New Roman" w:hAnsi="Times New Roman" w:cs="Times New Roman"/>
+        </w:rPr>
         <w:instrText xml:space="preserve"> SEQ Table \* ARABIC </w:instrText>
       </w:r>
       <w:r>
+        <w:rPr>
+          <w:rFonts w:ascii="Times New Roman" w:hAnsi="Times New Roman" w:cs="Times New Roman"/>
+        </w:rPr>
         <w:fldChar w:fldCharType="separate"/>
       </w:r>
       <w:r>
         <w:rPr>
+          <w:rFonts w:ascii="Times New Roman" w:hAnsi="Times New Roman" w:cs="Times New Roman"/>
           <w:noProof/>
         </w:rPr>
         <w:t>5</w:t>
       </w:r>
       <w:r>
+        <w:rPr>
+          <w:rFonts w:ascii="Times New Roman" w:hAnsi="Times New Roman" w:cs="Times New Roman"/>
+        </w:rPr>
         <w:fldChar w:fldCharType="end"/>
       </w:r>
       <w:r>
+        <w:rPr>
+          <w:rFonts w:ascii="Times New Roman" w:hAnsi="Times New Roman" w:cs="Times New Roman"/>
+        </w:rPr>
         <w:t>: Schedule for testing.</w:t>
       </w:r>
     </w:p>
@@ -9166,27 +9581,6 @@
     </w:tbl>
     <w:p>
       <w:pPr>
-        <w:jc w:val="both"/>
-        <w:rPr>
-          <w:rFonts w:ascii="Times New Roman" w:hAnsi="Times New Roman" w:cs="Times New Roman"/>
-        </w:rPr>
-      </w:pPr>
-    </w:p>
-    <w:p>
-      <w:pPr>
-        <w:rPr>
-          <w:rFonts w:ascii="Times New Roman" w:hAnsi="Times New Roman" w:cs="Times New Roman"/>
-        </w:rPr>
-      </w:pPr>
-      <w:r>
-        <w:rPr>
-          <w:rFonts w:ascii="Times New Roman" w:hAnsi="Times New Roman" w:cs="Times New Roman"/>
-        </w:rPr>
-        <w:br w:type="page"/>
-      </w:r>
-    </w:p>
-    <w:p>
-      <w:pPr>
         <w:pStyle w:val="Heading2"/>
         <w:numPr>
           <w:ilvl w:val="0"/>
@@ -9197,12 +9591,11 @@
           <w:rFonts w:ascii="Times New Roman" w:hAnsi="Times New Roman" w:cs="Times New Roman"/>
         </w:rPr>
       </w:pPr>
-      <w:bookmarkStart w:id="21" w:name="_Toc209348948"/>
-      <w:r>
-        <w:rPr>
-          <w:rFonts w:ascii="Times New Roman" w:hAnsi="Times New Roman" w:cs="Times New Roman"/>
-        </w:rPr>
-        <w:lastRenderedPageBreak/>
+      <w:bookmarkStart w:id="21" w:name="_Toc210848355"/>
+      <w:r>
+        <w:rPr>
+          <w:rFonts w:ascii="Times New Roman" w:hAnsi="Times New Roman" w:cs="Times New Roman"/>
+        </w:rPr>
         <w:t>Risk and Contingencies</w:t>
       </w:r>
       <w:bookmarkEnd w:id="21"/>
@@ -9224,29 +9617,51 @@
       <w:pPr>
         <w:pStyle w:val="Caption"/>
         <w:keepNext/>
-      </w:pPr>
-      <w:r>
+        <w:rPr>
+          <w:rFonts w:ascii="Times New Roman" w:hAnsi="Times New Roman" w:cs="Times New Roman"/>
+        </w:rPr>
+      </w:pPr>
+      <w:r>
+        <w:rPr>
+          <w:rFonts w:ascii="Times New Roman" w:hAnsi="Times New Roman" w:cs="Times New Roman"/>
+        </w:rPr>
         <w:t xml:space="preserve">Table </w:t>
       </w:r>
       <w:r>
+        <w:rPr>
+          <w:rFonts w:ascii="Times New Roman" w:hAnsi="Times New Roman" w:cs="Times New Roman"/>
+        </w:rPr>
         <w:fldChar w:fldCharType="begin"/>
       </w:r>
       <w:r>
+        <w:rPr>
+          <w:rFonts w:ascii="Times New Roman" w:hAnsi="Times New Roman" w:cs="Times New Roman"/>
+        </w:rPr>
         <w:instrText xml:space="preserve"> SEQ Table \* ARABIC </w:instrText>
       </w:r>
       <w:r>
+        <w:rPr>
+          <w:rFonts w:ascii="Times New Roman" w:hAnsi="Times New Roman" w:cs="Times New Roman"/>
+        </w:rPr>
         <w:fldChar w:fldCharType="separate"/>
       </w:r>
       <w:r>
         <w:rPr>
+          <w:rFonts w:ascii="Times New Roman" w:hAnsi="Times New Roman" w:cs="Times New Roman"/>
           <w:noProof/>
         </w:rPr>
         <w:t>6</w:t>
       </w:r>
       <w:r>
+        <w:rPr>
+          <w:rFonts w:ascii="Times New Roman" w:hAnsi="Times New Roman" w:cs="Times New Roman"/>
+        </w:rPr>
         <w:fldChar w:fldCharType="end"/>
       </w:r>
       <w:r>
+        <w:rPr>
+          <w:rFonts w:ascii="Times New Roman" w:hAnsi="Times New Roman" w:cs="Times New Roman"/>
+        </w:rPr>
         <w:t>: Risks and Mitigations for testing.</w:t>
       </w:r>
     </w:p>
@@ -9451,7 +9866,7 @@
           <w:rFonts w:ascii="Times New Roman" w:hAnsi="Times New Roman" w:cs="Times New Roman"/>
         </w:rPr>
       </w:pPr>
-      <w:bookmarkStart w:id="22" w:name="_Toc209348949"/>
+      <w:bookmarkStart w:id="22" w:name="_Toc210848356"/>
       <w:r>
         <w:rPr>
           <w:rFonts w:ascii="Times New Roman" w:hAnsi="Times New Roman" w:cs="Times New Roman"/>
@@ -9470,29 +9885,51 @@
       <w:pPr>
         <w:pStyle w:val="Caption"/>
         <w:keepNext/>
-      </w:pPr>
-      <w:r>
+        <w:rPr>
+          <w:rFonts w:ascii="Times New Roman" w:hAnsi="Times New Roman" w:cs="Times New Roman"/>
+        </w:rPr>
+      </w:pPr>
+      <w:r>
+        <w:rPr>
+          <w:rFonts w:ascii="Times New Roman" w:hAnsi="Times New Roman" w:cs="Times New Roman"/>
+        </w:rPr>
         <w:t xml:space="preserve">Table </w:t>
       </w:r>
       <w:r>
+        <w:rPr>
+          <w:rFonts w:ascii="Times New Roman" w:hAnsi="Times New Roman" w:cs="Times New Roman"/>
+        </w:rPr>
         <w:fldChar w:fldCharType="begin"/>
       </w:r>
       <w:r>
+        <w:rPr>
+          <w:rFonts w:ascii="Times New Roman" w:hAnsi="Times New Roman" w:cs="Times New Roman"/>
+        </w:rPr>
         <w:instrText xml:space="preserve"> SEQ Table \* ARABIC </w:instrText>
       </w:r>
       <w:r>
+        <w:rPr>
+          <w:rFonts w:ascii="Times New Roman" w:hAnsi="Times New Roman" w:cs="Times New Roman"/>
+        </w:rPr>
         <w:fldChar w:fldCharType="separate"/>
       </w:r>
       <w:r>
         <w:rPr>
+          <w:rFonts w:ascii="Times New Roman" w:hAnsi="Times New Roman" w:cs="Times New Roman"/>
           <w:noProof/>
         </w:rPr>
         <w:t>7</w:t>
       </w:r>
       <w:r>
+        <w:rPr>
+          <w:rFonts w:ascii="Times New Roman" w:hAnsi="Times New Roman" w:cs="Times New Roman"/>
+        </w:rPr>
         <w:fldChar w:fldCharType="end"/>
       </w:r>
       <w:r>
+        <w:rPr>
+          <w:rFonts w:ascii="Times New Roman" w:hAnsi="Times New Roman" w:cs="Times New Roman"/>
+        </w:rPr>
         <w:t>: Approvals for Test Plan.</w:t>
       </w:r>
     </w:p>
@@ -9897,52 +10334,808 @@
     </w:p>
     <w:p>
       <w:pPr>
-        <w:jc w:val="both"/>
-        <w:rPr>
-          <w:rFonts w:ascii="Times New Roman" w:hAnsi="Times New Roman" w:cs="Times New Roman"/>
-        </w:rPr>
-      </w:pPr>
+        <w:rPr>
+          <w:rFonts w:ascii="Times New Roman" w:hAnsi="Times New Roman" w:cs="Times New Roman"/>
+        </w:rPr>
+      </w:pPr>
+      <w:r>
+        <w:rPr>
+          <w:rFonts w:ascii="Times New Roman" w:hAnsi="Times New Roman" w:cs="Times New Roman"/>
+        </w:rPr>
+        <w:br w:type="page"/>
+      </w:r>
     </w:p>
     <w:p>
       <w:pPr>
+        <w:pStyle w:val="Heading1"/>
         <w:jc w:val="both"/>
         <w:rPr>
-          <w:rFonts w:ascii="Times New Roman" w:eastAsiaTheme="majorEastAsia" w:hAnsi="Times New Roman" w:cs="Times New Roman"/>
-          <w:color w:val="0F4761" w:themeColor="accent1" w:themeShade="BF"/>
-          <w:sz w:val="40"/>
-          <w:szCs w:val="40"/>
-        </w:rPr>
-      </w:pPr>
-      <w:r>
-        <w:rPr>
-          <w:rFonts w:ascii="Times New Roman" w:hAnsi="Times New Roman" w:cs="Times New Roman"/>
-        </w:rPr>
-        <w:br w:type="page"/>
+          <w:rFonts w:ascii="Times New Roman" w:hAnsi="Times New Roman" w:cs="Times New Roman"/>
+        </w:rPr>
+      </w:pPr>
+      <w:bookmarkStart w:id="23" w:name="_Toc210848357"/>
+      <w:r>
+        <w:rPr>
+          <w:rFonts w:ascii="Times New Roman" w:hAnsi="Times New Roman" w:cs="Times New Roman"/>
+        </w:rPr>
+        <w:lastRenderedPageBreak/>
+        <w:t>Test Summary Report</w:t>
+      </w:r>
+      <w:bookmarkEnd w:id="23"/>
+      <w:r>
+        <w:rPr>
+          <w:rFonts w:ascii="Times New Roman" w:hAnsi="Times New Roman" w:cs="Times New Roman"/>
+        </w:rPr>
+        <w:t xml:space="preserve"> </w:t>
       </w:r>
     </w:p>
     <w:p>
       <w:pPr>
+        <w:rPr>
+          <w:rFonts w:ascii="Times New Roman" w:hAnsi="Times New Roman" w:cs="Times New Roman"/>
+        </w:rPr>
+      </w:pPr>
+      <w:r>
+        <w:rPr>
+          <w:rFonts w:ascii="Times New Roman" w:hAnsi="Times New Roman" w:cs="Times New Roman"/>
+        </w:rPr>
+        <w:t xml:space="preserve">The Test Summary Report summarizes the testing conducted for the FullMetalLibrary ASP.NET Core 8.0 MVC application, that follows the IEEE 829 standard for software test documentation. </w:t>
+      </w:r>
+    </w:p>
+    <w:p>
+      <w:pPr>
+        <w:rPr>
+          <w:rFonts w:ascii="Times New Roman" w:hAnsi="Times New Roman" w:cs="Times New Roman"/>
+        </w:rPr>
+      </w:pPr>
+      <w:r>
+        <w:rPr>
+          <w:rFonts w:ascii="Times New Roman" w:hAnsi="Times New Roman" w:cs="Times New Roman"/>
+        </w:rPr>
+        <w:t>IDK HOW TO WRITE THISS</w:t>
+      </w:r>
+    </w:p>
+    <w:p>
+      <w:pPr>
+        <w:pStyle w:val="Heading2"/>
+        <w:numPr>
+          <w:ilvl w:val="0"/>
+          <w:numId w:val="21"/>
+        </w:numPr>
+        <w:rPr>
+          <w:rFonts w:ascii="Times New Roman" w:hAnsi="Times New Roman" w:cs="Times New Roman"/>
+        </w:rPr>
+      </w:pPr>
+      <w:bookmarkStart w:id="24" w:name="_Toc210848358"/>
+      <w:r>
+        <w:rPr>
+          <w:rFonts w:ascii="Times New Roman" w:hAnsi="Times New Roman" w:cs="Times New Roman"/>
+        </w:rPr>
+        <w:t>Testing Conducted</w:t>
+      </w:r>
+      <w:bookmarkEnd w:id="24"/>
+    </w:p>
+    <w:p>
+      <w:pPr>
+        <w:pStyle w:val="Caption"/>
+        <w:keepNext/>
+      </w:pPr>
+      <w:r>
+        <w:t xml:space="preserve">Table </w:t>
+      </w:r>
+      <w:r>
+        <w:fldChar w:fldCharType="begin"/>
+      </w:r>
+      <w:r>
+        <w:instrText xml:space="preserve"> SEQ Table \* ARABIC </w:instrText>
+      </w:r>
+      <w:r>
+        <w:fldChar w:fldCharType="separate"/>
+      </w:r>
+      <w:r>
+        <w:rPr>
+          <w:noProof/>
+        </w:rPr>
+        <w:t>8</w:t>
+      </w:r>
+      <w:r>
+        <w:fldChar w:fldCharType="end"/>
+      </w:r>
+      <w:r>
+        <w:t>: Testing Conducted for FullMetalLibrary.</w:t>
+      </w:r>
+    </w:p>
+    <w:tbl>
+      <w:tblPr>
+        <w:tblStyle w:val="TableGrid"/>
+        <w:tblW w:w="9634" w:type="dxa"/>
+        <w:tblLook w:val="04A0" w:firstRow="1" w:lastRow="0" w:firstColumn="1" w:lastColumn="0" w:noHBand="0" w:noVBand="1"/>
+      </w:tblPr>
+      <w:tblGrid>
+        <w:gridCol w:w="2003"/>
+        <w:gridCol w:w="2528"/>
+        <w:gridCol w:w="5103"/>
+      </w:tblGrid>
+      <w:tr>
+        <w:tc>
+          <w:tcPr>
+            <w:tcW w:w="2003" w:type="dxa"/>
+            <w:shd w:val="clear" w:color="auto" w:fill="DAE9F7" w:themeFill="text2" w:themeFillTint="1A"/>
+          </w:tcPr>
+          <w:p>
+            <w:pPr>
+              <w:rPr>
+                <w:rFonts w:ascii="Times New Roman" w:hAnsi="Times New Roman" w:cs="Times New Roman"/>
+                <w:b/>
+                <w:bCs/>
+                <w:sz w:val="28"/>
+                <w:szCs w:val="28"/>
+              </w:rPr>
+            </w:pPr>
+            <w:r>
+              <w:rPr>
+                <w:rFonts w:ascii="Times New Roman" w:hAnsi="Times New Roman" w:cs="Times New Roman"/>
+                <w:b/>
+                <w:bCs/>
+                <w:sz w:val="28"/>
+                <w:szCs w:val="28"/>
+              </w:rPr>
+              <w:t>Type</w:t>
+            </w:r>
+          </w:p>
+        </w:tc>
+        <w:tc>
+          <w:tcPr>
+            <w:tcW w:w="2528" w:type="dxa"/>
+            <w:shd w:val="clear" w:color="auto" w:fill="DAE9F7" w:themeFill="text2" w:themeFillTint="1A"/>
+          </w:tcPr>
+          <w:p>
+            <w:pPr>
+              <w:rPr>
+                <w:rFonts w:ascii="Times New Roman" w:hAnsi="Times New Roman" w:cs="Times New Roman"/>
+                <w:b/>
+                <w:bCs/>
+                <w:sz w:val="28"/>
+                <w:szCs w:val="28"/>
+              </w:rPr>
+            </w:pPr>
+            <w:r>
+              <w:rPr>
+                <w:rFonts w:ascii="Times New Roman" w:hAnsi="Times New Roman" w:cs="Times New Roman"/>
+                <w:b/>
+                <w:bCs/>
+                <w:sz w:val="28"/>
+                <w:szCs w:val="28"/>
+              </w:rPr>
+              <w:t>Tools/Method</w:t>
+            </w:r>
+          </w:p>
+        </w:tc>
+        <w:tc>
+          <w:tcPr>
+            <w:tcW w:w="5103" w:type="dxa"/>
+            <w:shd w:val="clear" w:color="auto" w:fill="DAE9F7" w:themeFill="text2" w:themeFillTint="1A"/>
+          </w:tcPr>
+          <w:p>
+            <w:pPr>
+              <w:rPr>
+                <w:rFonts w:ascii="Times New Roman" w:hAnsi="Times New Roman" w:cs="Times New Roman"/>
+                <w:b/>
+                <w:bCs/>
+                <w:sz w:val="28"/>
+                <w:szCs w:val="28"/>
+              </w:rPr>
+            </w:pPr>
+            <w:r>
+              <w:rPr>
+                <w:rFonts w:ascii="Times New Roman" w:hAnsi="Times New Roman" w:cs="Times New Roman"/>
+                <w:b/>
+                <w:bCs/>
+                <w:sz w:val="28"/>
+                <w:szCs w:val="28"/>
+              </w:rPr>
+              <w:t>Summary of Results</w:t>
+            </w:r>
+          </w:p>
+        </w:tc>
+      </w:tr>
+      <w:tr>
+        <w:tc>
+          <w:tcPr>
+            <w:tcW w:w="2003" w:type="dxa"/>
+          </w:tcPr>
+          <w:p>
+            <w:pPr>
+              <w:rPr>
+                <w:rFonts w:ascii="Times New Roman" w:hAnsi="Times New Roman" w:cs="Times New Roman"/>
+              </w:rPr>
+            </w:pPr>
+            <w:r>
+              <w:rPr>
+                <w:rFonts w:ascii="Times New Roman" w:hAnsi="Times New Roman" w:cs="Times New Roman"/>
+              </w:rPr>
+              <w:t>Unit Testing</w:t>
+            </w:r>
+          </w:p>
+        </w:tc>
+        <w:tc>
+          <w:tcPr>
+            <w:tcW w:w="2528" w:type="dxa"/>
+          </w:tcPr>
+          <w:p>
+            <w:pPr>
+              <w:rPr>
+                <w:rFonts w:ascii="Times New Roman" w:hAnsi="Times New Roman" w:cs="Times New Roman"/>
+              </w:rPr>
+            </w:pPr>
+            <w:r>
+              <w:rPr>
+                <w:rFonts w:ascii="Times New Roman" w:hAnsi="Times New Roman" w:cs="Times New Roman"/>
+              </w:rPr>
+              <w:t xml:space="preserve">Visual Studio Test Explorer </w:t>
+            </w:r>
+            <w:proofErr w:type="spellStart"/>
+            <w:r>
+              <w:rPr>
+                <w:rFonts w:ascii="Times New Roman" w:hAnsi="Times New Roman" w:cs="Times New Roman"/>
+              </w:rPr>
+              <w:t>MSTest</w:t>
+            </w:r>
+            <w:proofErr w:type="spellEnd"/>
+          </w:p>
+        </w:tc>
+        <w:tc>
+          <w:tcPr>
+            <w:tcW w:w="5103" w:type="dxa"/>
+          </w:tcPr>
+          <w:p>
+            <w:pPr>
+              <w:rPr>
+                <w:rFonts w:ascii="Times New Roman" w:hAnsi="Times New Roman" w:cs="Times New Roman"/>
+              </w:rPr>
+            </w:pPr>
+          </w:p>
+        </w:tc>
+      </w:tr>
+      <w:tr>
+        <w:tc>
+          <w:tcPr>
+            <w:tcW w:w="2003" w:type="dxa"/>
+          </w:tcPr>
+          <w:p>
+            <w:pPr>
+              <w:rPr>
+                <w:rFonts w:ascii="Times New Roman" w:hAnsi="Times New Roman" w:cs="Times New Roman"/>
+              </w:rPr>
+            </w:pPr>
+            <w:r>
+              <w:rPr>
+                <w:rFonts w:ascii="Times New Roman" w:hAnsi="Times New Roman" w:cs="Times New Roman"/>
+              </w:rPr>
+              <w:t>Black-Box Testing</w:t>
+            </w:r>
+          </w:p>
+        </w:tc>
+        <w:tc>
+          <w:tcPr>
+            <w:tcW w:w="2528" w:type="dxa"/>
+          </w:tcPr>
+          <w:p>
+            <w:pPr>
+              <w:rPr>
+                <w:rFonts w:ascii="Times New Roman" w:hAnsi="Times New Roman" w:cs="Times New Roman"/>
+              </w:rPr>
+            </w:pPr>
+            <w:r>
+              <w:rPr>
+                <w:rFonts w:ascii="Times New Roman" w:hAnsi="Times New Roman" w:cs="Times New Roman"/>
+              </w:rPr>
+              <w:t>Manual Test Cases on Excel spreadsheet</w:t>
+            </w:r>
+          </w:p>
+        </w:tc>
+        <w:tc>
+          <w:tcPr>
+            <w:tcW w:w="5103" w:type="dxa"/>
+          </w:tcPr>
+          <w:p>
+            <w:pPr>
+              <w:rPr>
+                <w:rFonts w:ascii="Times New Roman" w:hAnsi="Times New Roman" w:cs="Times New Roman"/>
+              </w:rPr>
+            </w:pPr>
+          </w:p>
+        </w:tc>
+      </w:tr>
+      <w:tr>
+        <w:tc>
+          <w:tcPr>
+            <w:tcW w:w="2003" w:type="dxa"/>
+          </w:tcPr>
+          <w:p>
+            <w:pPr>
+              <w:rPr>
+                <w:rFonts w:ascii="Times New Roman" w:hAnsi="Times New Roman" w:cs="Times New Roman"/>
+              </w:rPr>
+            </w:pPr>
+            <w:r>
+              <w:rPr>
+                <w:rFonts w:ascii="Times New Roman" w:hAnsi="Times New Roman" w:cs="Times New Roman"/>
+              </w:rPr>
+              <w:t>White-Box Testing</w:t>
+            </w:r>
+          </w:p>
+        </w:tc>
+        <w:tc>
+          <w:tcPr>
+            <w:tcW w:w="2528" w:type="dxa"/>
+          </w:tcPr>
+          <w:p>
+            <w:pPr>
+              <w:rPr>
+                <w:rFonts w:ascii="Times New Roman" w:hAnsi="Times New Roman" w:cs="Times New Roman"/>
+              </w:rPr>
+            </w:pPr>
+            <w:r>
+              <w:rPr>
+                <w:rFonts w:ascii="Times New Roman" w:hAnsi="Times New Roman" w:cs="Times New Roman"/>
+              </w:rPr>
+              <w:t>Code review and branch coverage</w:t>
+            </w:r>
+            <w:r>
+              <w:rPr>
+                <w:rFonts w:ascii="Times New Roman" w:hAnsi="Times New Roman" w:cs="Times New Roman"/>
+              </w:rPr>
+              <w:t xml:space="preserve"> on Excel spreadsheet</w:t>
+            </w:r>
+          </w:p>
+        </w:tc>
+        <w:tc>
+          <w:tcPr>
+            <w:tcW w:w="5103" w:type="dxa"/>
+          </w:tcPr>
+          <w:p>
+            <w:pPr>
+              <w:rPr>
+                <w:rFonts w:ascii="Times New Roman" w:hAnsi="Times New Roman" w:cs="Times New Roman"/>
+              </w:rPr>
+            </w:pPr>
+          </w:p>
+        </w:tc>
+      </w:tr>
+      <w:tr>
+        <w:tc>
+          <w:tcPr>
+            <w:tcW w:w="2003" w:type="dxa"/>
+          </w:tcPr>
+          <w:p>
+            <w:pPr>
+              <w:rPr>
+                <w:rFonts w:ascii="Times New Roman" w:hAnsi="Times New Roman" w:cs="Times New Roman"/>
+              </w:rPr>
+            </w:pPr>
+            <w:r>
+              <w:rPr>
+                <w:rFonts w:ascii="Times New Roman" w:hAnsi="Times New Roman" w:cs="Times New Roman"/>
+              </w:rPr>
+              <w:t>Automation Testing</w:t>
+            </w:r>
+          </w:p>
+        </w:tc>
+        <w:tc>
+          <w:tcPr>
+            <w:tcW w:w="2528" w:type="dxa"/>
+          </w:tcPr>
+          <w:p>
+            <w:pPr>
+              <w:rPr>
+                <w:rFonts w:ascii="Times New Roman" w:hAnsi="Times New Roman" w:cs="Times New Roman"/>
+              </w:rPr>
+            </w:pPr>
+            <w:r>
+              <w:rPr>
+                <w:rFonts w:ascii="Times New Roman" w:hAnsi="Times New Roman" w:cs="Times New Roman"/>
+              </w:rPr>
+              <w:t>Selenium WebDriver</w:t>
+            </w:r>
+          </w:p>
+        </w:tc>
+        <w:tc>
+          <w:tcPr>
+            <w:tcW w:w="5103" w:type="dxa"/>
+          </w:tcPr>
+          <w:p>
+            <w:pPr>
+              <w:rPr>
+                <w:rFonts w:ascii="Times New Roman" w:hAnsi="Times New Roman" w:cs="Times New Roman"/>
+              </w:rPr>
+            </w:pPr>
+          </w:p>
+        </w:tc>
+      </w:tr>
+      <w:tr>
+        <w:tc>
+          <w:tcPr>
+            <w:tcW w:w="2003" w:type="dxa"/>
+          </w:tcPr>
+          <w:p>
+            <w:pPr>
+              <w:rPr>
+                <w:rFonts w:ascii="Times New Roman" w:hAnsi="Times New Roman" w:cs="Times New Roman"/>
+              </w:rPr>
+            </w:pPr>
+            <w:r>
+              <w:rPr>
+                <w:rFonts w:ascii="Times New Roman" w:hAnsi="Times New Roman" w:cs="Times New Roman"/>
+              </w:rPr>
+              <w:t>Static Code Analysis</w:t>
+            </w:r>
+          </w:p>
+        </w:tc>
+        <w:tc>
+          <w:tcPr>
+            <w:tcW w:w="2528" w:type="dxa"/>
+          </w:tcPr>
+          <w:p>
+            <w:pPr>
+              <w:rPr>
+                <w:rFonts w:ascii="Times New Roman" w:hAnsi="Times New Roman" w:cs="Times New Roman"/>
+              </w:rPr>
+            </w:pPr>
+            <w:r>
+              <w:rPr>
+                <w:rFonts w:ascii="Times New Roman" w:hAnsi="Times New Roman" w:cs="Times New Roman"/>
+              </w:rPr>
+              <w:t>Puma Scan</w:t>
+            </w:r>
+          </w:p>
+        </w:tc>
+        <w:tc>
+          <w:tcPr>
+            <w:tcW w:w="5103" w:type="dxa"/>
+          </w:tcPr>
+          <w:p>
+            <w:pPr>
+              <w:rPr>
+                <w:rFonts w:ascii="Times New Roman" w:hAnsi="Times New Roman" w:cs="Times New Roman"/>
+              </w:rPr>
+            </w:pPr>
+          </w:p>
+        </w:tc>
+      </w:tr>
+      <w:tr>
+        <w:tc>
+          <w:tcPr>
+            <w:tcW w:w="2003" w:type="dxa"/>
+          </w:tcPr>
+          <w:p>
+            <w:pPr>
+              <w:rPr>
+                <w:rFonts w:ascii="Times New Roman" w:hAnsi="Times New Roman" w:cs="Times New Roman"/>
+              </w:rPr>
+            </w:pPr>
+            <w:r>
+              <w:rPr>
+                <w:rFonts w:ascii="Times New Roman" w:hAnsi="Times New Roman" w:cs="Times New Roman"/>
+              </w:rPr>
+              <w:t>Performance/Load Testing</w:t>
+            </w:r>
+          </w:p>
+        </w:tc>
+        <w:tc>
+          <w:tcPr>
+            <w:tcW w:w="2528" w:type="dxa"/>
+          </w:tcPr>
+          <w:p>
+            <w:pPr>
+              <w:rPr>
+                <w:rFonts w:ascii="Times New Roman" w:hAnsi="Times New Roman" w:cs="Times New Roman"/>
+              </w:rPr>
+            </w:pPr>
+            <w:r>
+              <w:rPr>
+                <w:rFonts w:ascii="Times New Roman" w:hAnsi="Times New Roman" w:cs="Times New Roman"/>
+              </w:rPr>
+              <w:t>JMeter</w:t>
+            </w:r>
+          </w:p>
+        </w:tc>
+        <w:tc>
+          <w:tcPr>
+            <w:tcW w:w="5103" w:type="dxa"/>
+          </w:tcPr>
+          <w:p>
+            <w:pPr>
+              <w:rPr>
+                <w:rFonts w:ascii="Times New Roman" w:hAnsi="Times New Roman" w:cs="Times New Roman"/>
+              </w:rPr>
+            </w:pPr>
+          </w:p>
+        </w:tc>
+      </w:tr>
+    </w:tbl>
+    <w:p>
+      <w:pPr>
+        <w:rPr>
+          <w:rFonts w:ascii="Times New Roman" w:hAnsi="Times New Roman" w:cs="Times New Roman"/>
+        </w:rPr>
+      </w:pPr>
+    </w:p>
+    <w:p>
+      <w:pPr>
+        <w:pStyle w:val="Heading2"/>
+        <w:numPr>
+          <w:ilvl w:val="0"/>
+          <w:numId w:val="21"/>
+        </w:numPr>
+        <w:rPr>
+          <w:rFonts w:ascii="Times New Roman" w:hAnsi="Times New Roman" w:cs="Times New Roman"/>
+        </w:rPr>
+      </w:pPr>
+      <w:bookmarkStart w:id="25" w:name="_Toc210848359"/>
+      <w:r>
+        <w:rPr>
+          <w:rFonts w:ascii="Times New Roman" w:hAnsi="Times New Roman" w:cs="Times New Roman"/>
+        </w:rPr>
+        <w:t>Overall Outcome</w:t>
+      </w:r>
+      <w:bookmarkEnd w:id="25"/>
+    </w:p>
+    <w:p>
+      <w:pPr>
+        <w:pStyle w:val="ListParagraph"/>
+        <w:numPr>
+          <w:ilvl w:val="0"/>
+          <w:numId w:val="20"/>
+        </w:numPr>
+        <w:rPr>
+          <w:rFonts w:ascii="Times New Roman" w:hAnsi="Times New Roman" w:cs="Times New Roman"/>
+        </w:rPr>
+      </w:pPr>
+      <w:r>
+        <w:rPr>
+          <w:rFonts w:ascii="Times New Roman" w:hAnsi="Times New Roman" w:cs="Times New Roman"/>
+        </w:rPr>
+        <w:t>Total Test Cases Executed:</w:t>
+      </w:r>
+    </w:p>
+    <w:p>
+      <w:pPr>
+        <w:pStyle w:val="ListParagraph"/>
+        <w:numPr>
+          <w:ilvl w:val="0"/>
+          <w:numId w:val="20"/>
+        </w:numPr>
+        <w:rPr>
+          <w:rFonts w:ascii="Times New Roman" w:hAnsi="Times New Roman" w:cs="Times New Roman"/>
+        </w:rPr>
+      </w:pPr>
+      <w:r>
+        <w:rPr>
+          <w:rFonts w:ascii="Times New Roman" w:hAnsi="Times New Roman" w:cs="Times New Roman"/>
+        </w:rPr>
+        <w:t xml:space="preserve">Passed: </w:t>
+      </w:r>
+    </w:p>
+    <w:p>
+      <w:pPr>
+        <w:pStyle w:val="ListParagraph"/>
+        <w:numPr>
+          <w:ilvl w:val="0"/>
+          <w:numId w:val="20"/>
+        </w:numPr>
+        <w:rPr>
+          <w:rFonts w:ascii="Times New Roman" w:hAnsi="Times New Roman" w:cs="Times New Roman"/>
+        </w:rPr>
+      </w:pPr>
+      <w:r>
+        <w:rPr>
+          <w:rFonts w:ascii="Times New Roman" w:hAnsi="Times New Roman" w:cs="Times New Roman"/>
+        </w:rPr>
+        <w:t xml:space="preserve">All bugs reported have been resolved. </w:t>
+      </w:r>
+    </w:p>
+    <w:p>
+      <w:pPr>
+        <w:pStyle w:val="ListParagraph"/>
+        <w:numPr>
+          <w:ilvl w:val="0"/>
+          <w:numId w:val="20"/>
+        </w:numPr>
+        <w:rPr>
+          <w:rFonts w:ascii="Times New Roman" w:hAnsi="Times New Roman" w:cs="Times New Roman"/>
+        </w:rPr>
+      </w:pPr>
+    </w:p>
+    <w:p>
+      <w:pPr>
+        <w:pStyle w:val="Heading2"/>
+        <w:numPr>
+          <w:ilvl w:val="0"/>
+          <w:numId w:val="21"/>
+        </w:numPr>
+        <w:rPr>
+          <w:rFonts w:ascii="Times New Roman" w:hAnsi="Times New Roman" w:cs="Times New Roman"/>
+        </w:rPr>
+      </w:pPr>
+      <w:bookmarkStart w:id="26" w:name="_Toc210848360"/>
+      <w:r>
+        <w:rPr>
+          <w:rFonts w:ascii="Times New Roman" w:hAnsi="Times New Roman" w:cs="Times New Roman"/>
+        </w:rPr>
+        <w:t>Conclusion</w:t>
+      </w:r>
+      <w:bookmarkEnd w:id="26"/>
+    </w:p>
+    <w:p>
+      <w:pPr>
+        <w:rPr>
+          <w:rFonts w:ascii="Times New Roman" w:hAnsi="Times New Roman" w:cs="Times New Roman"/>
+        </w:rPr>
+      </w:pPr>
+      <w:r>
+        <w:rPr>
+          <w:rFonts w:ascii="Times New Roman" w:hAnsi="Times New Roman" w:cs="Times New Roman"/>
+        </w:rPr>
+        <w:t>(Idk this is what the example thingy has)</w:t>
+      </w:r>
+    </w:p>
+    <w:p>
+      <w:pPr>
+        <w:rPr>
+          <w:rFonts w:ascii="Times New Roman" w:hAnsi="Times New Roman" w:cs="Times New Roman"/>
+        </w:rPr>
+      </w:pPr>
+    </w:p>
+    <w:p>
+      <w:pPr>
+        <w:rPr>
+          <w:rFonts w:ascii="Times New Roman" w:hAnsi="Times New Roman" w:cs="Times New Roman"/>
+        </w:rPr>
+      </w:pPr>
+    </w:p>
+    <w:p>
+      <w:pPr>
+        <w:rPr>
+          <w:rFonts w:ascii="Times New Roman" w:hAnsi="Times New Roman" w:cs="Times New Roman"/>
+        </w:rPr>
+      </w:pPr>
+    </w:p>
+    <w:p>
+      <w:pPr>
+        <w:rPr>
+          <w:rFonts w:ascii="Times New Roman" w:hAnsi="Times New Roman" w:cs="Times New Roman"/>
+        </w:rPr>
+      </w:pPr>
+    </w:p>
+    <w:p>
+      <w:pPr>
+        <w:rPr>
+          <w:rFonts w:ascii="Times New Roman" w:hAnsi="Times New Roman" w:cs="Times New Roman"/>
+        </w:rPr>
+      </w:pPr>
+      <w:r>
+        <w:rPr>
+          <w:rFonts w:ascii="Times New Roman" w:hAnsi="Times New Roman" w:cs="Times New Roman"/>
+        </w:rPr>
+        <w:br w:type="page"/>
+      </w:r>
+    </w:p>
+    <w:p>
+      <w:pPr>
         <w:pStyle w:val="Heading1"/>
-        <w:jc w:val="both"/>
-        <w:rPr>
-          <w:rFonts w:ascii="Times New Roman" w:hAnsi="Times New Roman" w:cs="Times New Roman"/>
-        </w:rPr>
-      </w:pPr>
-      <w:bookmarkStart w:id="23" w:name="_Toc209348950"/>
+        <w:rPr>
+          <w:rFonts w:ascii="Times New Roman" w:hAnsi="Times New Roman" w:cs="Times New Roman"/>
+        </w:rPr>
+      </w:pPr>
+      <w:bookmarkStart w:id="27" w:name="_Toc210848361"/>
       <w:r>
         <w:rPr>
           <w:rFonts w:ascii="Times New Roman" w:hAnsi="Times New Roman" w:cs="Times New Roman"/>
         </w:rPr>
         <w:lastRenderedPageBreak/>
-        <w:t>Test Summary Report</w:t>
-      </w:r>
-      <w:r>
-        <w:rPr>
-          <w:rFonts w:ascii="Times New Roman" w:hAnsi="Times New Roman" w:cs="Times New Roman"/>
-        </w:rPr>
-        <w:t xml:space="preserve"> (Placeholder)</w:t>
-      </w:r>
-      <w:bookmarkEnd w:id="23"/>
+        <w:t>References</w:t>
+      </w:r>
+      <w:bookmarkEnd w:id="27"/>
+    </w:p>
+    <w:p>
+      <w:pPr>
+        <w:spacing w:line="278" w:lineRule="auto"/>
+        <w:ind w:left="720" w:hanging="720"/>
+        <w:rPr>
+          <w:rFonts w:ascii="Times New Roman" w:hAnsi="Times New Roman" w:cs="Times New Roman"/>
+        </w:rPr>
+      </w:pPr>
+      <w:r>
+        <w:rPr>
+          <w:rFonts w:ascii="Times New Roman" w:hAnsi="Times New Roman" w:cs="Times New Roman"/>
+        </w:rPr>
+        <w:t xml:space="preserve">International Software Testing Qualifications Board. (n.d.). </w:t>
+      </w:r>
+      <w:r>
+        <w:rPr>
+          <w:rFonts w:ascii="Times New Roman" w:hAnsi="Times New Roman" w:cs="Times New Roman"/>
+          <w:i/>
+          <w:iCs/>
+        </w:rPr>
+        <w:t>Standard-compliant test strategy</w:t>
+      </w:r>
+      <w:r>
+        <w:rPr>
+          <w:rFonts w:ascii="Times New Roman" w:hAnsi="Times New Roman" w:cs="Times New Roman"/>
+        </w:rPr>
+        <w:t xml:space="preserve">. In </w:t>
+      </w:r>
+      <w:r>
+        <w:rPr>
+          <w:rFonts w:ascii="Times New Roman" w:hAnsi="Times New Roman" w:cs="Times New Roman"/>
+          <w:i/>
+          <w:iCs/>
+        </w:rPr>
+        <w:t>ISTQB Glossary</w:t>
+      </w:r>
+      <w:r>
+        <w:rPr>
+          <w:rFonts w:ascii="Times New Roman" w:hAnsi="Times New Roman" w:cs="Times New Roman"/>
+        </w:rPr>
+        <w:t xml:space="preserve">. </w:t>
+      </w:r>
+      <w:hyperlink r:id="rId8" w:history="1">
+        <w:r>
+          <w:rPr>
+            <w:rStyle w:val="Hyperlink"/>
+            <w:rFonts w:ascii="Times New Roman" w:hAnsi="Times New Roman" w:cs="Times New Roman"/>
+          </w:rPr>
+          <w:t>https://glossary.istqb.org/en_US/term/standard-compliant-test-strategy</w:t>
+        </w:r>
+      </w:hyperlink>
+    </w:p>
+    <w:p>
+      <w:pPr>
+        <w:spacing w:line="278" w:lineRule="auto"/>
+        <w:ind w:left="720" w:hanging="720"/>
+        <w:rPr>
+          <w:rFonts w:ascii="Times New Roman" w:hAnsi="Times New Roman" w:cs="Times New Roman"/>
+        </w:rPr>
+      </w:pPr>
+      <w:r>
+        <w:rPr>
+          <w:rFonts w:ascii="Times New Roman" w:hAnsi="Times New Roman" w:cs="Times New Roman"/>
+        </w:rPr>
+        <w:t xml:space="preserve">Limited, S. E. (2014, March). </w:t>
+      </w:r>
+      <w:r>
+        <w:rPr>
+          <w:rFonts w:ascii="Times New Roman" w:hAnsi="Times New Roman" w:cs="Times New Roman"/>
+          <w:i/>
+          <w:iCs/>
+        </w:rPr>
+        <w:t>Test plan outline (IEEE 829 format).</w:t>
+      </w:r>
+      <w:r>
+        <w:rPr>
+          <w:rFonts w:ascii="Times New Roman" w:hAnsi="Times New Roman" w:cs="Times New Roman"/>
+          <w:i/>
+          <w:iCs/>
+        </w:rPr>
+        <w:t xml:space="preserve"> </w:t>
+      </w:r>
+      <w:hyperlink r:id="rId9" w:history="1">
+        <w:r>
+          <w:rPr>
+            <w:rStyle w:val="Hyperlink"/>
+            <w:rFonts w:ascii="Times New Roman" w:hAnsi="Times New Roman" w:cs="Times New Roman"/>
+          </w:rPr>
+          <w:t>https://jmpovedar.wordpress.com/wp-content/uploads/2014/03/ieee-829.pdf</w:t>
+        </w:r>
+      </w:hyperlink>
+    </w:p>
+    <w:p>
+      <w:pPr>
+        <w:rPr>
+          <w:rFonts w:ascii="Times New Roman" w:hAnsi="Times New Roman" w:cs="Times New Roman"/>
+        </w:rPr>
+      </w:pPr>
     </w:p>
     <w:sectPr>
       <w:pgSz w:w="12240" w:h="15840"/>
@@ -10358,6 +11551,119 @@
     </w:lvl>
   </w:abstractNum>
   <w:abstractNum w:abstractNumId="3" w15:restartNumberingAfterBreak="0">
+    <w:nsid w:val="1F084085"/>
+    <w:multiLevelType w:val="hybridMultilevel"/>
+    <w:tmpl w:val="F2D0BD64"/>
+    <w:lvl w:ilvl="0" w:tplc="14090001">
+      <w:start w:val="1"/>
+      <w:numFmt w:val="bullet"/>
+      <w:lvlText w:val=""/>
+      <w:lvlJc w:val="left"/>
+      <w:pPr>
+        <w:ind w:left="720" w:hanging="360"/>
+      </w:pPr>
+      <w:rPr>
+        <w:rFonts w:ascii="Symbol" w:hAnsi="Symbol" w:hint="default"/>
+      </w:rPr>
+    </w:lvl>
+    <w:lvl w:ilvl="1" w:tplc="14090003" w:tentative="1">
+      <w:start w:val="1"/>
+      <w:numFmt w:val="bullet"/>
+      <w:lvlText w:val="o"/>
+      <w:lvlJc w:val="left"/>
+      <w:pPr>
+        <w:ind w:left="1440" w:hanging="360"/>
+      </w:pPr>
+      <w:rPr>
+        <w:rFonts w:ascii="Courier New" w:hAnsi="Courier New" w:cs="Courier New" w:hint="default"/>
+      </w:rPr>
+    </w:lvl>
+    <w:lvl w:ilvl="2" w:tplc="14090005" w:tentative="1">
+      <w:start w:val="1"/>
+      <w:numFmt w:val="bullet"/>
+      <w:lvlText w:val=""/>
+      <w:lvlJc w:val="left"/>
+      <w:pPr>
+        <w:ind w:left="2160" w:hanging="360"/>
+      </w:pPr>
+      <w:rPr>
+        <w:rFonts w:ascii="Wingdings" w:hAnsi="Wingdings" w:hint="default"/>
+      </w:rPr>
+    </w:lvl>
+    <w:lvl w:ilvl="3" w:tplc="14090001" w:tentative="1">
+      <w:start w:val="1"/>
+      <w:numFmt w:val="bullet"/>
+      <w:lvlText w:val=""/>
+      <w:lvlJc w:val="left"/>
+      <w:pPr>
+        <w:ind w:left="2880" w:hanging="360"/>
+      </w:pPr>
+      <w:rPr>
+        <w:rFonts w:ascii="Symbol" w:hAnsi="Symbol" w:hint="default"/>
+      </w:rPr>
+    </w:lvl>
+    <w:lvl w:ilvl="4" w:tplc="14090003" w:tentative="1">
+      <w:start w:val="1"/>
+      <w:numFmt w:val="bullet"/>
+      <w:lvlText w:val="o"/>
+      <w:lvlJc w:val="left"/>
+      <w:pPr>
+        <w:ind w:left="3600" w:hanging="360"/>
+      </w:pPr>
+      <w:rPr>
+        <w:rFonts w:ascii="Courier New" w:hAnsi="Courier New" w:cs="Courier New" w:hint="default"/>
+      </w:rPr>
+    </w:lvl>
+    <w:lvl w:ilvl="5" w:tplc="14090005" w:tentative="1">
+      <w:start w:val="1"/>
+      <w:numFmt w:val="bullet"/>
+      <w:lvlText w:val=""/>
+      <w:lvlJc w:val="left"/>
+      <w:pPr>
+        <w:ind w:left="4320" w:hanging="360"/>
+      </w:pPr>
+      <w:rPr>
+        <w:rFonts w:ascii="Wingdings" w:hAnsi="Wingdings" w:hint="default"/>
+      </w:rPr>
+    </w:lvl>
+    <w:lvl w:ilvl="6" w:tplc="14090001" w:tentative="1">
+      <w:start w:val="1"/>
+      <w:numFmt w:val="bullet"/>
+      <w:lvlText w:val=""/>
+      <w:lvlJc w:val="left"/>
+      <w:pPr>
+        <w:ind w:left="5040" w:hanging="360"/>
+      </w:pPr>
+      <w:rPr>
+        <w:rFonts w:ascii="Symbol" w:hAnsi="Symbol" w:hint="default"/>
+      </w:rPr>
+    </w:lvl>
+    <w:lvl w:ilvl="7" w:tplc="14090003" w:tentative="1">
+      <w:start w:val="1"/>
+      <w:numFmt w:val="bullet"/>
+      <w:lvlText w:val="o"/>
+      <w:lvlJc w:val="left"/>
+      <w:pPr>
+        <w:ind w:left="5760" w:hanging="360"/>
+      </w:pPr>
+      <w:rPr>
+        <w:rFonts w:ascii="Courier New" w:hAnsi="Courier New" w:cs="Courier New" w:hint="default"/>
+      </w:rPr>
+    </w:lvl>
+    <w:lvl w:ilvl="8" w:tplc="14090005" w:tentative="1">
+      <w:start w:val="1"/>
+      <w:numFmt w:val="bullet"/>
+      <w:lvlText w:val=""/>
+      <w:lvlJc w:val="left"/>
+      <w:pPr>
+        <w:ind w:left="6480" w:hanging="360"/>
+      </w:pPr>
+      <w:rPr>
+        <w:rFonts w:ascii="Wingdings" w:hAnsi="Wingdings" w:hint="default"/>
+      </w:rPr>
+    </w:lvl>
+  </w:abstractNum>
+  <w:abstractNum w:abstractNumId="4" w15:restartNumberingAfterBreak="0">
     <w:nsid w:val="291131E6"/>
     <w:multiLevelType w:val="hybridMultilevel"/>
     <w:tmpl w:val="262CB2EE"/>
@@ -10470,7 +11776,7 @@
       </w:rPr>
     </w:lvl>
   </w:abstractNum>
-  <w:abstractNum w:abstractNumId="4" w15:restartNumberingAfterBreak="0">
+  <w:abstractNum w:abstractNumId="5" w15:restartNumberingAfterBreak="0">
     <w:nsid w:val="29956DE5"/>
     <w:multiLevelType w:val="hybridMultilevel"/>
     <w:tmpl w:val="91FE59F8"/>
@@ -10583,7 +11889,7 @@
       </w:rPr>
     </w:lvl>
   </w:abstractNum>
-  <w:abstractNum w:abstractNumId="5" w15:restartNumberingAfterBreak="0">
+  <w:abstractNum w:abstractNumId="6" w15:restartNumberingAfterBreak="0">
     <w:nsid w:val="2B4F3BAE"/>
     <w:multiLevelType w:val="hybridMultilevel"/>
     <w:tmpl w:val="6D84BF7E"/>
@@ -10696,7 +12002,7 @@
       </w:rPr>
     </w:lvl>
   </w:abstractNum>
-  <w:abstractNum w:abstractNumId="6" w15:restartNumberingAfterBreak="0">
+  <w:abstractNum w:abstractNumId="7" w15:restartNumberingAfterBreak="0">
     <w:nsid w:val="36CF6B2D"/>
     <w:multiLevelType w:val="hybridMultilevel"/>
     <w:tmpl w:val="F1FCDF98"/>
@@ -10809,7 +12115,7 @@
       </w:rPr>
     </w:lvl>
   </w:abstractNum>
-  <w:abstractNum w:abstractNumId="7" w15:restartNumberingAfterBreak="0">
+  <w:abstractNum w:abstractNumId="8" w15:restartNumberingAfterBreak="0">
     <w:nsid w:val="3B723991"/>
     <w:multiLevelType w:val="hybridMultilevel"/>
     <w:tmpl w:val="402418B2"/>
@@ -10922,7 +12228,7 @@
       </w:rPr>
     </w:lvl>
   </w:abstractNum>
-  <w:abstractNum w:abstractNumId="8" w15:restartNumberingAfterBreak="0">
+  <w:abstractNum w:abstractNumId="9" w15:restartNumberingAfterBreak="0">
     <w:nsid w:val="3FAD7FB2"/>
     <w:multiLevelType w:val="hybridMultilevel"/>
     <w:tmpl w:val="4EE28B50"/>
@@ -11035,7 +12341,7 @@
       </w:rPr>
     </w:lvl>
   </w:abstractNum>
-  <w:abstractNum w:abstractNumId="9" w15:restartNumberingAfterBreak="0">
+  <w:abstractNum w:abstractNumId="10" w15:restartNumberingAfterBreak="0">
     <w:nsid w:val="44913A44"/>
     <w:multiLevelType w:val="hybridMultilevel"/>
     <w:tmpl w:val="F08E303C"/>
@@ -11148,7 +12454,7 @@
       </w:rPr>
     </w:lvl>
   </w:abstractNum>
-  <w:abstractNum w:abstractNumId="10" w15:restartNumberingAfterBreak="0">
+  <w:abstractNum w:abstractNumId="11" w15:restartNumberingAfterBreak="0">
     <w:nsid w:val="54A925F1"/>
     <w:multiLevelType w:val="hybridMultilevel"/>
     <w:tmpl w:val="8A6606CC"/>
@@ -11261,7 +12567,7 @@
       </w:rPr>
     </w:lvl>
   </w:abstractNum>
-  <w:abstractNum w:abstractNumId="11" w15:restartNumberingAfterBreak="0">
+  <w:abstractNum w:abstractNumId="12" w15:restartNumberingAfterBreak="0">
     <w:nsid w:val="60264E74"/>
     <w:multiLevelType w:val="hybridMultilevel"/>
     <w:tmpl w:val="850218E6"/>
@@ -11350,7 +12656,7 @@
       </w:pPr>
     </w:lvl>
   </w:abstractNum>
-  <w:abstractNum w:abstractNumId="12" w15:restartNumberingAfterBreak="0">
+  <w:abstractNum w:abstractNumId="13" w15:restartNumberingAfterBreak="0">
     <w:nsid w:val="60E15901"/>
     <w:multiLevelType w:val="multilevel"/>
     <w:tmpl w:val="1409001F"/>
@@ -11436,7 +12742,7 @@
       </w:pPr>
     </w:lvl>
   </w:abstractNum>
-  <w:abstractNum w:abstractNumId="13" w15:restartNumberingAfterBreak="0">
+  <w:abstractNum w:abstractNumId="14" w15:restartNumberingAfterBreak="0">
     <w:nsid w:val="66BF020C"/>
     <w:multiLevelType w:val="hybridMultilevel"/>
     <w:tmpl w:val="4CC2173C"/>
@@ -11549,7 +12855,7 @@
       </w:rPr>
     </w:lvl>
   </w:abstractNum>
-  <w:abstractNum w:abstractNumId="14" w15:restartNumberingAfterBreak="0">
+  <w:abstractNum w:abstractNumId="15" w15:restartNumberingAfterBreak="0">
     <w:nsid w:val="68C04DF9"/>
     <w:multiLevelType w:val="hybridMultilevel"/>
     <w:tmpl w:val="13D63726"/>
@@ -11662,7 +12968,7 @@
       </w:rPr>
     </w:lvl>
   </w:abstractNum>
-  <w:abstractNum w:abstractNumId="15" w15:restartNumberingAfterBreak="0">
+  <w:abstractNum w:abstractNumId="16" w15:restartNumberingAfterBreak="0">
     <w:nsid w:val="6A341723"/>
     <w:multiLevelType w:val="hybridMultilevel"/>
     <w:tmpl w:val="A2FE9AB6"/>
@@ -11775,7 +13081,7 @@
       </w:rPr>
     </w:lvl>
   </w:abstractNum>
-  <w:abstractNum w:abstractNumId="16" w15:restartNumberingAfterBreak="0">
+  <w:abstractNum w:abstractNumId="17" w15:restartNumberingAfterBreak="0">
     <w:nsid w:val="75CF01A6"/>
     <w:multiLevelType w:val="hybridMultilevel"/>
     <w:tmpl w:val="FFFFFFFF"/>
@@ -11861,7 +13167,96 @@
       </w:pPr>
     </w:lvl>
   </w:abstractNum>
-  <w:abstractNum w:abstractNumId="17" w15:restartNumberingAfterBreak="0">
+  <w:abstractNum w:abstractNumId="18" w15:restartNumberingAfterBreak="0">
+    <w:nsid w:val="79225670"/>
+    <w:multiLevelType w:val="hybridMultilevel"/>
+    <w:tmpl w:val="0E227E1E"/>
+    <w:lvl w:ilvl="0" w:tplc="1409000F">
+      <w:start w:val="1"/>
+      <w:numFmt w:val="decimal"/>
+      <w:lvlText w:val="%1."/>
+      <w:lvlJc w:val="left"/>
+      <w:pPr>
+        <w:ind w:left="360" w:hanging="360"/>
+      </w:pPr>
+      <w:rPr>
+        <w:rFonts w:hint="default"/>
+      </w:rPr>
+    </w:lvl>
+    <w:lvl w:ilvl="1" w:tplc="14090019" w:tentative="1">
+      <w:start w:val="1"/>
+      <w:numFmt w:val="lowerLetter"/>
+      <w:lvlText w:val="%2."/>
+      <w:lvlJc w:val="left"/>
+      <w:pPr>
+        <w:ind w:left="1080" w:hanging="360"/>
+      </w:pPr>
+    </w:lvl>
+    <w:lvl w:ilvl="2" w:tplc="1409001B" w:tentative="1">
+      <w:start w:val="1"/>
+      <w:numFmt w:val="lowerRoman"/>
+      <w:lvlText w:val="%3."/>
+      <w:lvlJc w:val="right"/>
+      <w:pPr>
+        <w:ind w:left="1800" w:hanging="180"/>
+      </w:pPr>
+    </w:lvl>
+    <w:lvl w:ilvl="3" w:tplc="1409000F" w:tentative="1">
+      <w:start w:val="1"/>
+      <w:numFmt w:val="decimal"/>
+      <w:lvlText w:val="%4."/>
+      <w:lvlJc w:val="left"/>
+      <w:pPr>
+        <w:ind w:left="2520" w:hanging="360"/>
+      </w:pPr>
+    </w:lvl>
+    <w:lvl w:ilvl="4" w:tplc="14090019" w:tentative="1">
+      <w:start w:val="1"/>
+      <w:numFmt w:val="lowerLetter"/>
+      <w:lvlText w:val="%5."/>
+      <w:lvlJc w:val="left"/>
+      <w:pPr>
+        <w:ind w:left="3240" w:hanging="360"/>
+      </w:pPr>
+    </w:lvl>
+    <w:lvl w:ilvl="5" w:tplc="1409001B" w:tentative="1">
+      <w:start w:val="1"/>
+      <w:numFmt w:val="lowerRoman"/>
+      <w:lvlText w:val="%6."/>
+      <w:lvlJc w:val="right"/>
+      <w:pPr>
+        <w:ind w:left="3960" w:hanging="180"/>
+      </w:pPr>
+    </w:lvl>
+    <w:lvl w:ilvl="6" w:tplc="1409000F" w:tentative="1">
+      <w:start w:val="1"/>
+      <w:numFmt w:val="decimal"/>
+      <w:lvlText w:val="%7."/>
+      <w:lvlJc w:val="left"/>
+      <w:pPr>
+        <w:ind w:left="4680" w:hanging="360"/>
+      </w:pPr>
+    </w:lvl>
+    <w:lvl w:ilvl="7" w:tplc="14090019" w:tentative="1">
+      <w:start w:val="1"/>
+      <w:numFmt w:val="lowerLetter"/>
+      <w:lvlText w:val="%8."/>
+      <w:lvlJc w:val="left"/>
+      <w:pPr>
+        <w:ind w:left="5400" w:hanging="360"/>
+      </w:pPr>
+    </w:lvl>
+    <w:lvl w:ilvl="8" w:tplc="1409001B" w:tentative="1">
+      <w:start w:val="1"/>
+      <w:numFmt w:val="lowerRoman"/>
+      <w:lvlText w:val="%9."/>
+      <w:lvlJc w:val="right"/>
+      <w:pPr>
+        <w:ind w:left="6120" w:hanging="180"/>
+      </w:pPr>
+    </w:lvl>
+  </w:abstractNum>
+  <w:abstractNum w:abstractNumId="19" w15:restartNumberingAfterBreak="0">
     <w:nsid w:val="7AC773A8"/>
     <w:multiLevelType w:val="multilevel"/>
     <w:tmpl w:val="6D908EBC"/>
@@ -11982,7 +13377,7 @@
       </w:rPr>
     </w:lvl>
   </w:abstractNum>
-  <w:abstractNum w:abstractNumId="18" w15:restartNumberingAfterBreak="0">
+  <w:abstractNum w:abstractNumId="20" w15:restartNumberingAfterBreak="0">
     <w:nsid w:val="7D881025"/>
     <w:multiLevelType w:val="multilevel"/>
     <w:tmpl w:val="19B82BD8"/>
@@ -12096,61 +13491,67 @@
     </w:lvl>
   </w:abstractNum>
   <w:num w:numId="1" w16cid:durableId="276832274">
-    <w:abstractNumId w:val="16"/>
+    <w:abstractNumId w:val="17"/>
   </w:num>
   <w:num w:numId="2" w16cid:durableId="65880023">
-    <w:abstractNumId w:val="12"/>
+    <w:abstractNumId w:val="13"/>
   </w:num>
   <w:num w:numId="3" w16cid:durableId="644315589">
-    <w:abstractNumId w:val="9"/>
+    <w:abstractNumId w:val="10"/>
   </w:num>
   <w:num w:numId="4" w16cid:durableId="377628933">
-    <w:abstractNumId w:val="17"/>
+    <w:abstractNumId w:val="19"/>
   </w:num>
   <w:num w:numId="5" w16cid:durableId="1088386571">
     <w:abstractNumId w:val="2"/>
   </w:num>
   <w:num w:numId="6" w16cid:durableId="251361292">
-    <w:abstractNumId w:val="18"/>
+    <w:abstractNumId w:val="20"/>
   </w:num>
   <w:num w:numId="7" w16cid:durableId="1303392498">
-    <w:abstractNumId w:val="15"/>
+    <w:abstractNumId w:val="16"/>
   </w:num>
   <w:num w:numId="8" w16cid:durableId="349768955">
-    <w:abstractNumId w:val="4"/>
+    <w:abstractNumId w:val="5"/>
   </w:num>
   <w:num w:numId="9" w16cid:durableId="239943668">
-    <w:abstractNumId w:val="5"/>
+    <w:abstractNumId w:val="6"/>
   </w:num>
   <w:num w:numId="10" w16cid:durableId="2044282359">
-    <w:abstractNumId w:val="11"/>
+    <w:abstractNumId w:val="12"/>
   </w:num>
   <w:num w:numId="11" w16cid:durableId="1444760441">
-    <w:abstractNumId w:val="6"/>
+    <w:abstractNumId w:val="7"/>
   </w:num>
   <w:num w:numId="12" w16cid:durableId="1164204696">
-    <w:abstractNumId w:val="7"/>
+    <w:abstractNumId w:val="8"/>
   </w:num>
   <w:num w:numId="13" w16cid:durableId="1039470882">
-    <w:abstractNumId w:val="13"/>
+    <w:abstractNumId w:val="14"/>
   </w:num>
   <w:num w:numId="14" w16cid:durableId="1796019931">
     <w:abstractNumId w:val="0"/>
   </w:num>
   <w:num w:numId="15" w16cid:durableId="1338267013">
-    <w:abstractNumId w:val="3"/>
+    <w:abstractNumId w:val="4"/>
   </w:num>
   <w:num w:numId="16" w16cid:durableId="1416976288">
-    <w:abstractNumId w:val="14"/>
+    <w:abstractNumId w:val="15"/>
   </w:num>
   <w:num w:numId="17" w16cid:durableId="51588457">
-    <w:abstractNumId w:val="10"/>
+    <w:abstractNumId w:val="11"/>
   </w:num>
   <w:num w:numId="18" w16cid:durableId="1516725105">
-    <w:abstractNumId w:val="8"/>
+    <w:abstractNumId w:val="9"/>
   </w:num>
   <w:num w:numId="19" w16cid:durableId="1168710230">
     <w:abstractNumId w:val="1"/>
+  </w:num>
+  <w:num w:numId="20" w16cid:durableId="781657627">
+    <w:abstractNumId w:val="3"/>
+  </w:num>
+  <w:num w:numId="21" w16cid:durableId="594824330">
+    <w:abstractNumId w:val="18"/>
   </w:num>
 </w:numbering>
 </file>
@@ -12739,7 +14140,6 @@
   <w:style w:type="character" w:default="1" w:styleId="DefaultParagraphFont">
     <w:name w:val="Default Paragraph Font"/>
     <w:uiPriority w:val="1"/>
-    <w:semiHidden/>
     <w:unhideWhenUsed/>
   </w:style>
   <w:style w:type="table" w:default="1" w:styleId="TableNormal">
@@ -13175,6 +14575,30 @@
     <w:uiPriority w:val="99"/>
     <w:rsid w:val="00D93819"/>
   </w:style>
+  <w:style w:type="character" w:styleId="FollowedHyperlink">
+    <w:name w:val="FollowedHyperlink"/>
+    <w:basedOn w:val="DefaultParagraphFont"/>
+    <w:uiPriority w:val="99"/>
+    <w:semiHidden/>
+    <w:unhideWhenUsed/>
+    <w:rsid w:val="00FE7AB2"/>
+    <w:rPr>
+      <w:color w:val="96607D" w:themeColor="followedHyperlink"/>
+      <w:u w:val="single"/>
+    </w:rPr>
+  </w:style>
+  <w:style w:type="character" w:styleId="UnresolvedMention">
+    <w:name w:val="Unresolved Mention"/>
+    <w:basedOn w:val="DefaultParagraphFont"/>
+    <w:uiPriority w:val="99"/>
+    <w:semiHidden/>
+    <w:unhideWhenUsed/>
+    <w:rsid w:val="00FE7AB2"/>
+    <w:rPr>
+      <w:color w:val="605E5C"/>
+      <w:shd w:val="clear" w:color="auto" w:fill="E1DFDD"/>
+    </w:rPr>
+  </w:style>
 </w:styles>
 </file>
 

</xml_diff>